<commit_message>
Report changes by - Himanshu
</commit_message>
<xml_diff>
--- a/RayTracer/Report/Take_Infinity_Project_Report.docx
+++ b/RayTracer/Report/Take_Infinity_Project_Report.docx
@@ -22,6 +22,82 @@
               <w:smallCaps/>
             </w:rPr>
           </w:pPr>
+          <w:r>
+            <w:rPr>
+              <w:rFonts w:ascii="Arial" w:hAnsi="Arial" w:cs="Arial"/>
+              <w:noProof/>
+              <w:sz w:val="28"/>
+              <w:szCs w:val="28"/>
+              <w:lang w:bidi="ar-SA"/>
+            </w:rPr>
+            <w:drawing>
+              <wp:anchor distT="0" distB="0" distL="114300" distR="114300" simplePos="0" relativeHeight="251693056" behindDoc="0" locked="0" layoutInCell="1" allowOverlap="1" wp14:anchorId="62CA2928" wp14:editId="41506470">
+                <wp:simplePos x="0" y="0"/>
+                <wp:positionH relativeFrom="column">
+                  <wp:posOffset>-1024890</wp:posOffset>
+                </wp:positionH>
+                <wp:positionV relativeFrom="paragraph">
+                  <wp:posOffset>1143000</wp:posOffset>
+                </wp:positionV>
+                <wp:extent cx="5307965" cy="4457700"/>
+                <wp:effectExtent l="25400" t="0" r="26035" b="1612900"/>
+                <wp:wrapNone/>
+                <wp:docPr id="3" name="Picture 1"/>
+                <wp:cNvGraphicFramePr>
+                  <a:graphicFrameLocks xmlns:a="http://schemas.openxmlformats.org/drawingml/2006/main" noChangeAspect="1"/>
+                </wp:cNvGraphicFramePr>
+                <a:graphic xmlns:a="http://schemas.openxmlformats.org/drawingml/2006/main">
+                  <a:graphicData uri="http://schemas.openxmlformats.org/drawingml/2006/picture">
+                    <pic:pic xmlns:pic="http://schemas.openxmlformats.org/drawingml/2006/picture">
+                      <pic:nvPicPr>
+                        <pic:cNvPr id="1" name="Picture 1" descr="C:\Users\paolo.asuncion\AppData\Local\Microsoft\Windows\Temporary Internet Files\Content.IE5\2USNFJQ8\MPj04285650000[1].jpg"/>
+                        <pic:cNvPicPr>
+                          <a:picLocks noChangeAspect="1" noChangeArrowheads="1"/>
+                        </pic:cNvPicPr>
+                      </pic:nvPicPr>
+                      <pic:blipFill>
+                        <a:blip r:embed="rId12">
+                          <a:extLst>
+                            <a:ext uri="{28A0092B-C50C-407E-A947-70E740481C1C}">
+                              <a14:useLocalDpi xmlns:a14="http://schemas.microsoft.com/office/drawing/2010/main" val="0"/>
+                            </a:ext>
+                          </a:extLst>
+                        </a:blip>
+                        <a:stretch>
+                          <a:fillRect/>
+                        </a:stretch>
+                      </pic:blipFill>
+                      <pic:spPr bwMode="auto">
+                        <a:xfrm>
+                          <a:off x="0" y="0"/>
+                          <a:ext cx="5307965" cy="4457700"/>
+                        </a:xfrm>
+                        <a:prstGeom prst="roundRect">
+                          <a:avLst>
+                            <a:gd name="adj" fmla="val 8594"/>
+                          </a:avLst>
+                        </a:prstGeom>
+                        <a:solidFill>
+                          <a:srgbClr val="FFFFFF">
+                            <a:shade val="85000"/>
+                          </a:srgbClr>
+                        </a:solidFill>
+                        <a:ln>
+                          <a:noFill/>
+                        </a:ln>
+                        <a:effectLst>
+                          <a:reflection blurRad="6350" stA="52000" endA="300" endPos="35000" dir="5400000" sy="-100000" algn="bl" rotWithShape="0"/>
+                        </a:effectLst>
+                      </pic:spPr>
+                    </pic:pic>
+                  </a:graphicData>
+                </a:graphic>
+                <wp14:sizeRelV relativeFrom="margin">
+                  <wp14:pctHeight>0</wp14:pctHeight>
+                </wp14:sizeRelV>
+              </wp:anchor>
+            </w:drawing>
+          </w:r>
           <w:r>
             <w:rPr>
               <w:rFonts w:ascii="Arial" w:hAnsi="Arial" w:cs="Arial"/>
@@ -507,7 +583,7 @@
             <mc:AlternateContent>
               <mc:Choice Requires="wps">
                 <w:drawing>
-                  <wp:anchor distT="0" distB="0" distL="114300" distR="114300" simplePos="0" relativeHeight="251694080" behindDoc="0" locked="0" layoutInCell="1" allowOverlap="1" wp14:anchorId="183ED9BC" wp14:editId="3E33C2EF">
+                  <wp:anchor distT="0" distB="0" distL="114300" distR="114300" simplePos="0" relativeHeight="251694080" behindDoc="0" locked="0" layoutInCell="1" allowOverlap="1" wp14:anchorId="183ED9BC" wp14:editId="642A3C06">
                     <wp:simplePos x="0" y="0"/>
                     <wp:positionH relativeFrom="column">
                       <wp:posOffset>2857500</wp:posOffset>
@@ -653,74 +729,6 @@
               <w:szCs w:val="28"/>
               <w:lang w:bidi="ar-SA"/>
             </w:rPr>
-            <w:drawing>
-              <wp:anchor distT="0" distB="0" distL="114300" distR="114300" simplePos="0" relativeHeight="251693056" behindDoc="0" locked="0" layoutInCell="1" allowOverlap="1" wp14:anchorId="62CA2928" wp14:editId="0099D7AD">
-                <wp:simplePos x="0" y="0"/>
-                <wp:positionH relativeFrom="column">
-                  <wp:posOffset>-1025155</wp:posOffset>
-                </wp:positionH>
-                <wp:positionV relativeFrom="paragraph">
-                  <wp:posOffset>-233916</wp:posOffset>
-                </wp:positionV>
-                <wp:extent cx="5308481" cy="7459463"/>
-                <wp:effectExtent l="38100" t="0" r="25519" b="2732287"/>
-                <wp:wrapNone/>
-                <wp:docPr id="3" name="Picture 1" descr="C:\Users\paolo.asuncion\AppData\Local\Microsoft\Windows\Temporary Internet Files\Content.IE5\2USNFJQ8\MPj04285650000[1].jpg"/>
-                <wp:cNvGraphicFramePr>
-                  <a:graphicFrameLocks xmlns:a="http://schemas.openxmlformats.org/drawingml/2006/main" noChangeAspect="1"/>
-                </wp:cNvGraphicFramePr>
-                <a:graphic xmlns:a="http://schemas.openxmlformats.org/drawingml/2006/main">
-                  <a:graphicData uri="http://schemas.openxmlformats.org/drawingml/2006/picture">
-                    <pic:pic xmlns:pic="http://schemas.openxmlformats.org/drawingml/2006/picture">
-                      <pic:nvPicPr>
-                        <pic:cNvPr id="0" name="Picture 1" descr="C:\Users\paolo.asuncion\AppData\Local\Microsoft\Windows\Temporary Internet Files\Content.IE5\2USNFJQ8\MPj04285650000[1].jpg"/>
-                        <pic:cNvPicPr>
-                          <a:picLocks noChangeAspect="1" noChangeArrowheads="1"/>
-                        </pic:cNvPicPr>
-                      </pic:nvPicPr>
-                      <pic:blipFill>
-                        <a:blip r:embed="rId12"/>
-                        <a:srcRect l="51451" t="4428" r="6664" b="19744"/>
-                        <a:stretch>
-                          <a:fillRect/>
-                        </a:stretch>
-                      </pic:blipFill>
-                      <pic:spPr bwMode="auto">
-                        <a:xfrm>
-                          <a:off x="0" y="0"/>
-                          <a:ext cx="5308481" cy="7459463"/>
-                        </a:xfrm>
-                        <a:prstGeom prst="roundRect">
-                          <a:avLst>
-                            <a:gd name="adj" fmla="val 8594"/>
-                          </a:avLst>
-                        </a:prstGeom>
-                        <a:solidFill>
-                          <a:srgbClr val="FFFFFF">
-                            <a:shade val="85000"/>
-                          </a:srgbClr>
-                        </a:solidFill>
-                        <a:ln>
-                          <a:noFill/>
-                        </a:ln>
-                        <a:effectLst>
-                          <a:reflection blurRad="6350" stA="52000" endA="300" endPos="35000" dir="5400000" sy="-100000" algn="bl" rotWithShape="0"/>
-                        </a:effectLst>
-                      </pic:spPr>
-                    </pic:pic>
-                  </a:graphicData>
-                </a:graphic>
-              </wp:anchor>
-            </w:drawing>
-          </w:r>
-          <w:r>
-            <w:rPr>
-              <w:rFonts w:ascii="Arial" w:hAnsi="Arial" w:cs="Arial"/>
-              <w:noProof/>
-              <w:sz w:val="28"/>
-              <w:szCs w:val="28"/>
-              <w:lang w:bidi="ar-SA"/>
-            </w:rPr>
             <mc:AlternateContent>
               <mc:Choice Requires="wps">
                 <w:drawing>
@@ -923,6 +931,9 @@
     <w:p>
       <w:pPr>
         <w:pStyle w:val="Level2"/>
+        <w:rPr>
+          <w:webHidden/>
+        </w:rPr>
       </w:pPr>
       <w:r>
         <w:t xml:space="preserve">Section 1.3 </w:t>
@@ -940,13 +951,10 @@
     </w:p>
     <w:p>
       <w:pPr>
-        <w:pStyle w:val="Level1"/>
-      </w:pPr>
-      <w:r>
-        <w:t>Chapter 2</w:t>
-      </w:r>
-      <w:r>
-        <w:t xml:space="preserve"> Organization</w:t>
+        <w:pStyle w:val="Level2"/>
+      </w:pPr>
+      <w:r>
+        <w:t>Section 1.4 How to run the program</w:t>
       </w:r>
       <w:r>
         <w:rPr>
@@ -960,14 +968,16 @@
       <w:pPr>
         <w:pStyle w:val="Level2"/>
       </w:pPr>
-      <w:r>
-        <w:t>Section 2.1</w:t>
-      </w:r>
-      <w:r>
-        <w:t xml:space="preserve"> </w:t>
-      </w:r>
-      <w:r>
-        <w:t>Architecture</w:t>
+    </w:p>
+    <w:p>
+      <w:pPr>
+        <w:pStyle w:val="Level1"/>
+      </w:pPr>
+      <w:r>
+        <w:t>Chapter 2</w:t>
+      </w:r>
+      <w:r>
+        <w:t xml:space="preserve"> Organization</w:t>
       </w:r>
       <w:r>
         <w:rPr>
@@ -982,19 +992,13 @@
         <w:pStyle w:val="Level2"/>
       </w:pPr>
       <w:r>
-        <w:t>Section 2.</w:t>
-      </w:r>
-      <w:r>
-        <w:t>1.</w:t>
-      </w:r>
-      <w:r>
-        <w:t>1</w:t>
+        <w:t>Section 2.1</w:t>
       </w:r>
       <w:r>
         <w:t xml:space="preserve"> </w:t>
       </w:r>
       <w:r>
-        <w:t>Graphics Pipeline</w:t>
+        <w:t>Architecture</w:t>
       </w:r>
       <w:r>
         <w:rPr>
@@ -1015,10 +1019,13 @@
         <w:t>1.</w:t>
       </w:r>
       <w:r>
-        <w:t>2</w:t>
-      </w:r>
-      <w:r>
-        <w:t xml:space="preserve"> SW Architecture</w:t>
+        <w:t>1</w:t>
+      </w:r>
+      <w:r>
+        <w:t xml:space="preserve"> </w:t>
+      </w:r>
+      <w:r>
+        <w:t>Graphics Pipeline</w:t>
       </w:r>
       <w:r>
         <w:rPr>
@@ -1030,13 +1037,19 @@
     </w:p>
     <w:p>
       <w:pPr>
-        <w:pStyle w:val="Level1"/>
-      </w:pPr>
-      <w:r>
-        <w:t>Chapter 3</w:t>
-      </w:r>
-      <w:r>
-        <w:t xml:space="preserve"> Detail</w:t>
+        <w:pStyle w:val="Level2"/>
+      </w:pPr>
+      <w:r>
+        <w:t>Section 2.</w:t>
+      </w:r>
+      <w:r>
+        <w:t>1.</w:t>
+      </w:r>
+      <w:r>
+        <w:t>2</w:t>
+      </w:r>
+      <w:r>
+        <w:t xml:space="preserve"> SW Architecture</w:t>
       </w:r>
       <w:r>
         <w:rPr>
@@ -1048,13 +1061,13 @@
     </w:p>
     <w:p>
       <w:pPr>
-        <w:pStyle w:val="Level2"/>
-      </w:pPr>
-      <w:r>
-        <w:t>Section 3.1</w:t>
-      </w:r>
-      <w:r>
-        <w:t xml:space="preserve"> BareBones Tracer</w:t>
+        <w:pStyle w:val="Level1"/>
+      </w:pPr>
+      <w:r>
+        <w:t>Chapter 3</w:t>
+      </w:r>
+      <w:r>
+        <w:t xml:space="preserve"> Detail</w:t>
       </w:r>
       <w:r>
         <w:rPr>
@@ -1069,13 +1082,10 @@
         <w:pStyle w:val="Level2"/>
       </w:pPr>
       <w:r>
-        <w:t>Section 3.2</w:t>
-      </w:r>
-      <w:r>
-        <w:t xml:space="preserve"> </w:t>
-      </w:r>
-      <w:r>
-        <w:t>Object Parsing</w:t>
+        <w:t>Section 3.1</w:t>
+      </w:r>
+      <w:r>
+        <w:t xml:space="preserve"> BareBones Tracer</w:t>
       </w:r>
       <w:r>
         <w:rPr>
@@ -1090,10 +1100,13 @@
         <w:pStyle w:val="Level2"/>
       </w:pPr>
       <w:r>
-        <w:t>Section 3.3</w:t>
-      </w:r>
-      <w:r>
-        <w:t xml:space="preserve"> Ray Casting</w:t>
+        <w:t>Section 3.2</w:t>
+      </w:r>
+      <w:r>
+        <w:t xml:space="preserve"> </w:t>
+      </w:r>
+      <w:r>
+        <w:t>Object Parsing</w:t>
       </w:r>
       <w:r>
         <w:rPr>
@@ -1108,10 +1121,10 @@
         <w:pStyle w:val="Level2"/>
       </w:pPr>
       <w:r>
-        <w:t xml:space="preserve">Section 3.4 </w:t>
-      </w:r>
-      <w:r>
-        <w:t>Lighting</w:t>
+        <w:t>Section 3.3</w:t>
+      </w:r>
+      <w:r>
+        <w:t xml:space="preserve"> Ray Casting</w:t>
       </w:r>
       <w:r>
         <w:rPr>
@@ -1126,10 +1139,10 @@
         <w:pStyle w:val="Level2"/>
       </w:pPr>
       <w:r>
-        <w:t xml:space="preserve">Section 3.5 </w:t>
-      </w:r>
-      <w:r>
-        <w:t>Reflection</w:t>
+        <w:t xml:space="preserve">Section 3.4 </w:t>
+      </w:r>
+      <w:r>
+        <w:t>Lighting</w:t>
       </w:r>
       <w:r>
         <w:rPr>
@@ -1144,10 +1157,10 @@
         <w:pStyle w:val="Level2"/>
       </w:pPr>
       <w:r>
-        <w:t xml:space="preserve">Section 3.6 </w:t>
-      </w:r>
-      <w:r>
-        <w:t>Refraction</w:t>
+        <w:t xml:space="preserve">Section 3.5 </w:t>
+      </w:r>
+      <w:r>
+        <w:t>Reflection</w:t>
       </w:r>
       <w:r>
         <w:rPr>
@@ -1160,12 +1173,12 @@
     <w:p>
       <w:pPr>
         <w:pStyle w:val="Level2"/>
-        <w:rPr>
-          <w:webHidden/>
-        </w:rPr>
-      </w:pPr>
-      <w:r>
-        <w:t>Section 3.7 Procedural texturing</w:t>
+      </w:pPr>
+      <w:r>
+        <w:t xml:space="preserve">Section 3.6 </w:t>
+      </w:r>
+      <w:r>
+        <w:t>Refraction</w:t>
       </w:r>
       <w:r>
         <w:rPr>
@@ -1182,22 +1195,8 @@
           <w:webHidden/>
         </w:rPr>
       </w:pPr>
-    </w:p>
-    <w:p>
-      <w:pPr>
-        <w:pStyle w:val="Level1"/>
-      </w:pPr>
-      <w:r>
-        <w:t xml:space="preserve">Chapter </w:t>
-      </w:r>
-      <w:r>
-        <w:t>4</w:t>
-      </w:r>
-      <w:r>
-        <w:t xml:space="preserve"> </w:t>
-      </w:r>
-      <w:r>
-        <w:t>Conclusion</w:t>
+      <w:r>
+        <w:t>Section 3.7 Procedural texturing</w:t>
       </w:r>
       <w:r>
         <w:rPr>
@@ -1210,18 +1209,26 @@
     <w:p>
       <w:pPr>
         <w:pStyle w:val="Level2"/>
-      </w:pPr>
-      <w:r>
-        <w:t>Section 4</w:t>
-      </w:r>
-      <w:r>
-        <w:t>.1</w:t>
+        <w:rPr>
+          <w:webHidden/>
+        </w:rPr>
+      </w:pPr>
+    </w:p>
+    <w:p>
+      <w:pPr>
+        <w:pStyle w:val="Level1"/>
+      </w:pPr>
+      <w:r>
+        <w:t xml:space="preserve">Chapter </w:t>
+      </w:r>
+      <w:r>
+        <w:t>4</w:t>
       </w:r>
       <w:r>
         <w:t xml:space="preserve"> </w:t>
       </w:r>
       <w:r>
-        <w:t>Results summary</w:t>
+        <w:t>Conclusion</w:t>
       </w:r>
       <w:r>
         <w:rPr>
@@ -1239,13 +1246,13 @@
         <w:t>Section 4</w:t>
       </w:r>
       <w:r>
-        <w:t>.2</w:t>
+        <w:t>.1</w:t>
       </w:r>
       <w:r>
         <w:t xml:space="preserve"> </w:t>
       </w:r>
       <w:r>
-        <w:t>Conclusions</w:t>
+        <w:t>Results summary</w:t>
       </w:r>
       <w:r>
         <w:rPr>
@@ -1260,7 +1267,16 @@
         <w:pStyle w:val="Level2"/>
       </w:pPr>
       <w:r>
-        <w:t>Section 4.3 Next Steps</w:t>
+        <w:t>Section 4</w:t>
+      </w:r>
+      <w:r>
+        <w:t>.2</w:t>
+      </w:r>
+      <w:r>
+        <w:t xml:space="preserve"> </w:t>
+      </w:r>
+      <w:r>
+        <w:t>Conclusions</w:t>
       </w:r>
       <w:r>
         <w:rPr>
@@ -1274,6 +1290,21 @@
       <w:pPr>
         <w:pStyle w:val="Level2"/>
       </w:pPr>
+      <w:r>
+        <w:t>Section 4.3 Next Steps</w:t>
+      </w:r>
+      <w:r>
+        <w:rPr>
+          <w:webHidden/>
+        </w:rPr>
+        <w:tab/>
+        <w:t>#</w:t>
+      </w:r>
+    </w:p>
+    <w:p>
+      <w:pPr>
+        <w:pStyle w:val="Level2"/>
+      </w:pPr>
     </w:p>
     <w:p>
       <w:r>
@@ -1284,64 +1315,6 @@
       <w:pPr>
         <w:pStyle w:val="Label"/>
       </w:pPr>
-      <w:commentRangeStart w:id="1"/>
-      <w:r>
-        <w:lastRenderedPageBreak/>
-        <w:drawing>
-          <wp:anchor distT="0" distB="0" distL="114300" distR="114300" simplePos="0" relativeHeight="251672063" behindDoc="1" locked="0" layoutInCell="1" allowOverlap="1" wp14:anchorId="0BC24456" wp14:editId="36C443E6">
-            <wp:simplePos x="0" y="0"/>
-            <wp:positionH relativeFrom="column">
-              <wp:posOffset>4176380</wp:posOffset>
-            </wp:positionH>
-            <wp:positionV relativeFrom="paragraph">
-              <wp:posOffset>-318977</wp:posOffset>
-            </wp:positionV>
-            <wp:extent cx="2352011" cy="2498651"/>
-            <wp:effectExtent l="19050" t="0" r="0" b="0"/>
-            <wp:wrapNone/>
-            <wp:docPr id="4" name="Picture 1" descr="C:\Users\Paolo.Asuncion\AppData\Local\Microsoft\Windows\Temporary Internet Files\Content.IE5\X4T1SDHE\MPj04285660000[1].jpg"/>
-            <wp:cNvGraphicFramePr>
-              <a:graphicFrameLocks xmlns:a="http://schemas.openxmlformats.org/drawingml/2006/main" noChangeAspect="1"/>
-            </wp:cNvGraphicFramePr>
-            <a:graphic xmlns:a="http://schemas.openxmlformats.org/drawingml/2006/main">
-              <a:graphicData uri="http://schemas.openxmlformats.org/drawingml/2006/picture">
-                <pic:pic xmlns:pic="http://schemas.openxmlformats.org/drawingml/2006/picture">
-                  <pic:nvPicPr>
-                    <pic:cNvPr id="0" name="Picture 1" descr="C:\Users\Paolo.Asuncion\AppData\Local\Microsoft\Windows\Temporary Internet Files\Content.IE5\X4T1SDHE\MPj04285660000[1].jpg"/>
-                    <pic:cNvPicPr>
-                      <a:picLocks noChangeAspect="1" noChangeArrowheads="1"/>
-                    </pic:cNvPicPr>
-                  </pic:nvPicPr>
-                  <pic:blipFill>
-                    <a:blip r:embed="rId14"/>
-                    <a:srcRect l="2202" t="7143" r="33317" b="16558"/>
-                    <a:stretch>
-                      <a:fillRect/>
-                    </a:stretch>
-                  </pic:blipFill>
-                  <pic:spPr bwMode="auto">
-                    <a:xfrm>
-                      <a:off x="0" y="0"/>
-                      <a:ext cx="2352011" cy="2498651"/>
-                    </a:xfrm>
-                    <a:prstGeom prst="rect">
-                      <a:avLst/>
-                    </a:prstGeom>
-                    <a:noFill/>
-                    <a:ln w="9525">
-                      <a:noFill/>
-                      <a:miter lim="800000"/>
-                      <a:headEnd/>
-                      <a:tailEnd/>
-                    </a:ln>
-                  </pic:spPr>
-                </pic:pic>
-              </a:graphicData>
-            </a:graphic>
-          </wp:anchor>
-        </w:drawing>
-      </w:r>
-      <w:commentRangeEnd w:id="1"/>
       <w:r>
         <w:rPr>
           <w:rStyle w:val="CommentReference"/>
@@ -1352,191 +1325,15 @@
         <w:commentReference w:id="1"/>
       </w:r>
       <w:r>
-        <mc:AlternateContent>
-          <mc:Choice Requires="wps">
-            <w:drawing>
-              <wp:anchor distT="0" distB="0" distL="114300" distR="114300" simplePos="0" relativeHeight="251676160" behindDoc="0" locked="0" layoutInCell="1" allowOverlap="1" wp14:anchorId="226DB249" wp14:editId="655D6B4A">
-                <wp:simplePos x="0" y="0"/>
-                <wp:positionH relativeFrom="column">
-                  <wp:posOffset>2540000</wp:posOffset>
-                </wp:positionH>
-                <wp:positionV relativeFrom="paragraph">
-                  <wp:posOffset>1049655</wp:posOffset>
-                </wp:positionV>
-                <wp:extent cx="370840" cy="166370"/>
-                <wp:effectExtent l="0" t="0" r="0" b="3175"/>
-                <wp:wrapNone/>
-                <wp:docPr id="11" name="AutoShape 79"/>
-                <wp:cNvGraphicFramePr>
-                  <a:graphicFrameLocks xmlns:a="http://schemas.openxmlformats.org/drawingml/2006/main"/>
-                </wp:cNvGraphicFramePr>
-                <a:graphic xmlns:a="http://schemas.openxmlformats.org/drawingml/2006/main">
-                  <a:graphicData uri="http://schemas.microsoft.com/office/word/2010/wordprocessingShape">
-                    <wps:wsp>
-                      <wps:cNvSpPr>
-                        <a:spLocks noChangeArrowheads="1"/>
-                      </wps:cNvSpPr>
-                      <wps:spPr bwMode="auto">
-                        <a:xfrm>
-                          <a:off x="0" y="0"/>
-                          <a:ext cx="370840" cy="166370"/>
-                        </a:xfrm>
-                        <a:prstGeom prst="rightArrow">
-                          <a:avLst>
-                            <a:gd name="adj1" fmla="val 50000"/>
-                            <a:gd name="adj2" fmla="val 55725"/>
-                          </a:avLst>
-                        </a:prstGeom>
-                        <a:solidFill>
-                          <a:srgbClr val="0070C0"/>
-                        </a:solidFill>
-                        <a:ln>
-                          <a:noFill/>
-                        </a:ln>
-                        <a:extLst>
-                          <a:ext uri="{91240B29-F687-4f45-9708-019B960494DF}">
-                            <a14:hiddenLine xmlns:a14="http://schemas.microsoft.com/office/drawing/2010/main" w="9525">
-                              <a:solidFill>
-                                <a:schemeClr val="tx1">
-                                  <a:lumMod val="100000"/>
-                                  <a:lumOff val="0"/>
-                                </a:schemeClr>
-                              </a:solidFill>
-                              <a:miter lim="800000"/>
-                              <a:headEnd/>
-                              <a:tailEnd/>
-                            </a14:hiddenLine>
-                          </a:ext>
-                        </a:extLst>
-                      </wps:spPr>
-                      <wps:bodyPr rot="0" vert="horz" wrap="square" lIns="91440" tIns="45720" rIns="91440" bIns="45720" anchor="t" anchorCtr="0" upright="1">
-                        <a:noAutofit/>
-                      </wps:bodyPr>
-                    </wps:wsp>
-                  </a:graphicData>
-                </a:graphic>
-                <wp14:sizeRelH relativeFrom="page">
-                  <wp14:pctWidth>0</wp14:pctWidth>
-                </wp14:sizeRelH>
-                <wp14:sizeRelV relativeFrom="page">
-                  <wp14:pctHeight>0</wp14:pctHeight>
-                </wp14:sizeRelV>
-              </wp:anchor>
-            </w:drawing>
-          </mc:Choice>
-          <mc:Fallback>
-            <w:pict>
-              <v:shapetype id="_x0000_t13" coordsize="21600,21600" o:spt="13" adj="16200,5400" path="m@0,0l@0@1,0@1,0@2@0@2@0,21600,21600,10800xe">
-                <v:stroke joinstyle="miter"/>
-                <v:formulas>
-                  <v:f eqn="val #0"/>
-                  <v:f eqn="val #1"/>
-                  <v:f eqn="sum height 0 #1"/>
-                  <v:f eqn="sum 10800 0 #1"/>
-                  <v:f eqn="sum width 0 #0"/>
-                  <v:f eqn="prod @4 @3 10800"/>
-                  <v:f eqn="sum width 0 @5"/>
-                </v:formulas>
-                <v:path o:connecttype="custom" o:connectlocs="@0,0;0,10800;@0,21600;21600,10800" o:connectangles="270,180,90,0" textboxrect="0,@1,@6,@2"/>
-                <v:handles>
-                  <v:h position="#0,#1" xrange="0,21600" yrange="0,10800"/>
-                </v:handles>
-              </v:shapetype>
-              <v:shape id="AutoShape 79" o:spid="_x0000_s1026" type="#_x0000_t13" style="position:absolute;margin-left:200pt;margin-top:82.65pt;width:29.2pt;height:13.1pt;z-index:251676160;visibility:visible;mso-wrap-style:square;mso-width-percent:0;mso-height-percent:0;mso-wrap-distance-left:9pt;mso-wrap-distance-top:0;mso-wrap-distance-right:9pt;mso-wrap-distance-bottom:0;mso-position-horizontal:absolute;mso-position-horizontal-relative:text;mso-position-vertical:absolute;mso-position-vertical-relative:text;mso-width-percent:0;mso-height-percent:0;mso-width-relative:page;mso-height-relative:page;v-text-anchor:top" o:gfxdata="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" fillcolor="#0070c0" stroked="f" strokecolor="black [3213]"/>
-            </w:pict>
-          </mc:Fallback>
-        </mc:AlternateContent>
-      </w:r>
-      <w:r>
-        <mc:AlternateContent>
-          <mc:Choice Requires="wps">
-            <w:drawing>
-              <wp:anchor distT="0" distB="0" distL="114300" distR="114300" simplePos="0" relativeHeight="251677184" behindDoc="0" locked="0" layoutInCell="1" allowOverlap="1" wp14:anchorId="4BE9EEBE" wp14:editId="6878C856">
-                <wp:simplePos x="0" y="0"/>
-                <wp:positionH relativeFrom="column">
-                  <wp:posOffset>3920490</wp:posOffset>
-                </wp:positionH>
-                <wp:positionV relativeFrom="paragraph">
-                  <wp:posOffset>1076960</wp:posOffset>
-                </wp:positionV>
-                <wp:extent cx="370840" cy="166370"/>
-                <wp:effectExtent l="0" t="0" r="1270" b="1270"/>
-                <wp:wrapNone/>
-                <wp:docPr id="10" name="AutoShape 80"/>
-                <wp:cNvGraphicFramePr>
-                  <a:graphicFrameLocks xmlns:a="http://schemas.openxmlformats.org/drawingml/2006/main"/>
-                </wp:cNvGraphicFramePr>
-                <a:graphic xmlns:a="http://schemas.openxmlformats.org/drawingml/2006/main">
-                  <a:graphicData uri="http://schemas.microsoft.com/office/word/2010/wordprocessingShape">
-                    <wps:wsp>
-                      <wps:cNvSpPr>
-                        <a:spLocks noChangeArrowheads="1"/>
-                      </wps:cNvSpPr>
-                      <wps:spPr bwMode="auto">
-                        <a:xfrm>
-                          <a:off x="0" y="0"/>
-                          <a:ext cx="370840" cy="166370"/>
-                        </a:xfrm>
-                        <a:prstGeom prst="rightArrow">
-                          <a:avLst>
-                            <a:gd name="adj1" fmla="val 50000"/>
-                            <a:gd name="adj2" fmla="val 55725"/>
-                          </a:avLst>
-                        </a:prstGeom>
-                        <a:solidFill>
-                          <a:srgbClr val="0070C0"/>
-                        </a:solidFill>
-                        <a:ln>
-                          <a:noFill/>
-                        </a:ln>
-                        <a:extLst>
-                          <a:ext uri="{91240B29-F687-4f45-9708-019B960494DF}">
-                            <a14:hiddenLine xmlns:a14="http://schemas.microsoft.com/office/drawing/2010/main" w="9525">
-                              <a:solidFill>
-                                <a:schemeClr val="tx1">
-                                  <a:lumMod val="100000"/>
-                                  <a:lumOff val="0"/>
-                                </a:schemeClr>
-                              </a:solidFill>
-                              <a:miter lim="800000"/>
-                              <a:headEnd/>
-                              <a:tailEnd/>
-                            </a14:hiddenLine>
-                          </a:ext>
-                        </a:extLst>
-                      </wps:spPr>
-                      <wps:bodyPr rot="0" vert="horz" wrap="square" lIns="91440" tIns="45720" rIns="91440" bIns="45720" anchor="t" anchorCtr="0" upright="1">
-                        <a:noAutofit/>
-                      </wps:bodyPr>
-                    </wps:wsp>
-                  </a:graphicData>
-                </a:graphic>
-                <wp14:sizeRelH relativeFrom="page">
-                  <wp14:pctWidth>0</wp14:pctWidth>
-                </wp14:sizeRelH>
-                <wp14:sizeRelV relativeFrom="page">
-                  <wp14:pctHeight>0</wp14:pctHeight>
-                </wp14:sizeRelV>
-              </wp:anchor>
-            </w:drawing>
-          </mc:Choice>
-          <mc:Fallback>
-            <w:pict>
-              <v:shape id="AutoShape 80" o:spid="_x0000_s1026" type="#_x0000_t13" style="position:absolute;margin-left:308.7pt;margin-top:84.8pt;width:29.2pt;height:13.1pt;z-index:251677184;visibility:visible;mso-wrap-style:square;mso-width-percent:0;mso-height-percent:0;mso-wrap-distance-left:9pt;mso-wrap-distance-top:0;mso-wrap-distance-right:9pt;mso-wrap-distance-bottom:0;mso-position-horizontal:absolute;mso-position-horizontal-relative:text;mso-position-vertical:absolute;mso-position-vertical-relative:text;mso-width-percent:0;mso-height-percent:0;mso-width-relative:page;mso-height-relative:page;v-text-anchor:top" o:gfxdata="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" fillcolor="#0070c0" stroked="f" strokecolor="black [3213]"/>
-            </w:pict>
-          </mc:Fallback>
-        </mc:AlternateContent>
-      </w:r>
-      <w:r>
         <w:drawing>
-          <wp:inline distT="0" distB="0" distL="0" distR="0" wp14:anchorId="7CAA78DC" wp14:editId="32EB8629">
+          <wp:inline distT="0" distB="0" distL="0" distR="0" wp14:anchorId="7CAA78DC" wp14:editId="6262AA32">
             <wp:extent cx="4192245" cy="1852551"/>
-            <wp:effectExtent l="25400" t="25400" r="24765" b="0"/>
+            <wp:effectExtent l="0" t="0" r="0" b="0"/>
             <wp:docPr id="2" name="Diagram 3"/>
             <wp:cNvGraphicFramePr/>
             <a:graphic xmlns:a="http://schemas.openxmlformats.org/drawingml/2006/main">
               <a:graphicData uri="http://schemas.openxmlformats.org/drawingml/2006/diagram">
-                <dgm:relIds xmlns:dgm="http://schemas.openxmlformats.org/drawingml/2006/diagram" xmlns:r="http://schemas.openxmlformats.org/officeDocument/2006/relationships" r:dm="rId15" r:lo="rId16" r:qs="rId17" r:cs="rId18"/>
+                <dgm:relIds xmlns:dgm="http://schemas.openxmlformats.org/drawingml/2006/diagram" xmlns:r="http://schemas.openxmlformats.org/officeDocument/2006/relationships" r:dm="rId14" r:lo="rId15" r:qs="rId16" r:cs="rId17"/>
               </a:graphicData>
             </a:graphic>
           </wp:inline>
@@ -1920,6 +1717,9 @@
             </w:r>
             <w:r>
               <w:t xml:space="preserve">including skeleton tracer, </w:t>
+            </w:r>
+            <w:r>
+              <w:t xml:space="preserve">initial </w:t>
             </w:r>
             <w:proofErr w:type="spellStart"/>
             <w:r>
@@ -2060,6 +1860,159 @@
     </w:tbl>
     <w:p/>
     <w:p>
+      <w:pPr>
+        <w:pStyle w:val="Heading2"/>
+      </w:pPr>
+      <w:r>
+        <w:t>1.4 How to run the program</w:t>
+      </w:r>
+    </w:p>
+    <w:p>
+      <w:r>
+        <w:t>The project is available on</w:t>
+      </w:r>
+      <w:r>
+        <w:t xml:space="preserve">: </w:t>
+      </w:r>
+    </w:p>
+    <w:p>
+      <w:r>
+        <w:t xml:space="preserve">After downloading the program from the website, please </w:t>
+      </w:r>
+      <w:proofErr w:type="spellStart"/>
+      <w:r>
+        <w:t>untar</w:t>
+      </w:r>
+      <w:proofErr w:type="spellEnd"/>
+      <w:r>
+        <w:t xml:space="preserve"> it and you can use your favorite IDE to </w:t>
+      </w:r>
+      <w:r>
+        <w:t>run the project</w:t>
+      </w:r>
+      <w:r>
+        <w:t>.</w:t>
+      </w:r>
+    </w:p>
+    <w:p>
+      <w:pPr>
+        <w:pStyle w:val="Heading3"/>
+      </w:pPr>
+      <w:r>
+        <w:t xml:space="preserve">1.4.1 </w:t>
+      </w:r>
+      <w:r>
+        <w:t>Command Line</w:t>
+      </w:r>
+    </w:p>
+    <w:p>
+      <w:r>
+        <w:t xml:space="preserve">Just run the </w:t>
+      </w:r>
+      <w:proofErr w:type="spellStart"/>
+      <w:r>
+        <w:t>makefile</w:t>
+      </w:r>
+      <w:proofErr w:type="spellEnd"/>
+      <w:r>
+        <w:t>:</w:t>
+      </w:r>
+    </w:p>
+    <w:p>
+      <w:r>
+        <w:t xml:space="preserve">cd </w:t>
+      </w:r>
+      <w:proofErr w:type="spellStart"/>
+      <w:r>
+        <w:t>Infinity_Tracer</w:t>
+      </w:r>
+      <w:proofErr w:type="spellEnd"/>
+    </w:p>
+    <w:p>
+      <w:proofErr w:type="spellStart"/>
+      <w:proofErr w:type="gramStart"/>
+      <w:r>
+        <w:t>mkdir</w:t>
+      </w:r>
+      <w:proofErr w:type="spellEnd"/>
+      <w:proofErr w:type="gramEnd"/>
+      <w:r>
+        <w:t xml:space="preserve"> </w:t>
+      </w:r>
+      <w:proofErr w:type="spellStart"/>
+      <w:r>
+        <w:t>obj</w:t>
+      </w:r>
+      <w:proofErr w:type="spellEnd"/>
+    </w:p>
+    <w:p>
+      <w:proofErr w:type="gramStart"/>
+      <w:r>
+        <w:t>make</w:t>
+      </w:r>
+      <w:proofErr w:type="gramEnd"/>
+      <w:r>
+        <w:t xml:space="preserve"> </w:t>
+      </w:r>
+    </w:p>
+    <w:p>
+      <w:proofErr w:type="gramStart"/>
+      <w:r>
+        <w:t>./</w:t>
+      </w:r>
+      <w:proofErr w:type="spellStart"/>
+      <w:proofErr w:type="gramEnd"/>
+      <w:r>
+        <w:t>TracetoInfinity</w:t>
+      </w:r>
+      <w:proofErr w:type="spellEnd"/>
+    </w:p>
+    <w:p>
+      <w:proofErr w:type="gramStart"/>
+      <w:r>
+        <w:t>open</w:t>
+      </w:r>
+      <w:proofErr w:type="gramEnd"/>
+      <w:r>
+        <w:t xml:space="preserve"> render01.ppm</w:t>
+      </w:r>
+    </w:p>
+    <w:p>
+      <w:pPr>
+        <w:pStyle w:val="Heading3"/>
+      </w:pPr>
+      <w:r>
+        <w:t>1.4.2 Visual Studio/XCode</w:t>
+      </w:r>
+    </w:p>
+    <w:p>
+      <w:proofErr w:type="gramStart"/>
+      <w:r>
+        <w:t>just</w:t>
+      </w:r>
+      <w:proofErr w:type="gramEnd"/>
+      <w:r>
+        <w:t xml:space="preserve"> open the appropriate .</w:t>
+      </w:r>
+      <w:proofErr w:type="spellStart"/>
+      <w:r>
+        <w:t>sln</w:t>
+      </w:r>
+      <w:proofErr w:type="spellEnd"/>
+      <w:r>
+        <w:t xml:space="preserve"> or </w:t>
+      </w:r>
+      <w:proofErr w:type="spellStart"/>
+      <w:r>
+        <w:t>Xcode</w:t>
+      </w:r>
+      <w:proofErr w:type="spellEnd"/>
+      <w:r>
+        <w:t xml:space="preserve"> Project file. Press “Run” to generate the render01.ppm file.</w:t>
+      </w:r>
+    </w:p>
+    <w:p/>
+    <w:p>
       <w:r>
         <w:br w:type="page"/>
       </w:r>
@@ -2081,29 +2034,20 @@
     </w:p>
     <w:p>
       <w:r>
-        <w:tab/>
-      </w:r>
-      <w:bookmarkStart w:id="2" w:name="_GoBack"/>
-      <w:bookmarkEnd w:id="2"/>
-      <w:commentRangeStart w:id="3"/>
+        <w:t>The architecture is as shown below:</w:t>
+      </w:r>
+    </w:p>
+    <w:p>
       <w:r>
         <w:rPr>
           <w:noProof/>
           <w:lang w:bidi="ar-SA"/>
         </w:rPr>
         <w:drawing>
-          <wp:anchor distT="0" distB="0" distL="114300" distR="114300" simplePos="0" relativeHeight="251704320" behindDoc="0" locked="0" layoutInCell="1" allowOverlap="1" wp14:anchorId="4AEE5211" wp14:editId="5DB1633B">
-            <wp:simplePos x="0" y="0"/>
-            <wp:positionH relativeFrom="column">
-              <wp:posOffset>0</wp:posOffset>
-            </wp:positionH>
-            <wp:positionV relativeFrom="paragraph">
-              <wp:posOffset>298450</wp:posOffset>
-            </wp:positionV>
-            <wp:extent cx="4563745" cy="3521075"/>
-            <wp:effectExtent l="0" t="0" r="8255" b="9525"/>
-            <wp:wrapSquare wrapText="bothSides"/>
-            <wp:docPr id="16" name="Picture 16" descr="Macintosh HD:Users:enticer:Downloads:schematic.png"/>
+          <wp:inline distT="0" distB="0" distL="0" distR="0" wp14:anchorId="04A78335" wp14:editId="14D8289B">
+            <wp:extent cx="4572000" cy="3149600"/>
+            <wp:effectExtent l="0" t="0" r="0" b="0"/>
+            <wp:docPr id="23" name="Picture 23"/>
             <wp:cNvGraphicFramePr>
               <a:graphicFrameLocks xmlns:a="http://schemas.openxmlformats.org/drawingml/2006/main" noChangeAspect="1"/>
             </wp:cNvGraphicFramePr>
@@ -2111,10 +2055,217 @@
               <a:graphicData uri="http://schemas.openxmlformats.org/drawingml/2006/picture">
                 <pic:pic xmlns:pic="http://schemas.openxmlformats.org/drawingml/2006/picture">
                   <pic:nvPicPr>
-                    <pic:cNvPr id="0" name="Picture 1" descr="Macintosh HD:Users:enticer:Downloads:schematic.png"/>
-                    <pic:cNvPicPr>
-                      <a:picLocks noChangeAspect="1" noChangeArrowheads="1"/>
-                    </pic:cNvPicPr>
+                    <pic:cNvPr id="0" name="Screen Shot 2014-12-02 at 12.07.29 AM.png"/>
+                    <pic:cNvPicPr/>
+                  </pic:nvPicPr>
+                  <pic:blipFill>
+                    <a:blip r:embed="rId19">
+                      <a:extLst>
+                        <a:ext uri="{28A0092B-C50C-407E-A947-70E740481C1C}">
+                          <a14:useLocalDpi xmlns:a14="http://schemas.microsoft.com/office/drawing/2010/main" val="0"/>
+                        </a:ext>
+                      </a:extLst>
+                    </a:blip>
+                    <a:stretch>
+                      <a:fillRect/>
+                    </a:stretch>
+                  </pic:blipFill>
+                  <pic:spPr>
+                    <a:xfrm>
+                      <a:off x="0" y="0"/>
+                      <a:ext cx="4572000" cy="3149600"/>
+                    </a:xfrm>
+                    <a:prstGeom prst="rect">
+                      <a:avLst/>
+                    </a:prstGeom>
+                  </pic:spPr>
+                </pic:pic>
+              </a:graphicData>
+            </a:graphic>
+          </wp:inline>
+        </w:drawing>
+      </w:r>
+    </w:p>
+    <w:p>
+      <w:pPr>
+        <w:pStyle w:val="Heading2"/>
+      </w:pPr>
+      <w:r>
+        <w:t xml:space="preserve">2.1 </w:t>
+      </w:r>
+      <w:r>
+        <w:t>R</w:t>
+      </w:r>
+      <w:r>
+        <w:t>ationale</w:t>
+      </w:r>
+    </w:p>
+    <w:p>
+      <w:pPr>
+        <w:jc w:val="both"/>
+      </w:pPr>
+      <w:r>
+        <w:tab/>
+        <w:t xml:space="preserve">The rationale behind the architecture is to distribute the computation such that </w:t>
+      </w:r>
+      <w:r>
+        <w:t>it can be parallelized.</w:t>
+      </w:r>
+      <w:r>
+        <w:t xml:space="preserve"> The scene is setup </w:t>
+      </w:r>
+      <w:r>
+        <w:t>using the B</w:t>
+      </w:r>
+      <w:r>
+        <w:t xml:space="preserve">oard support </w:t>
+      </w:r>
+      <w:proofErr w:type="gramStart"/>
+      <w:r>
+        <w:t xml:space="preserve">package </w:t>
+      </w:r>
+      <w:r>
+        <w:t>which</w:t>
+      </w:r>
+      <w:proofErr w:type="gramEnd"/>
+      <w:r>
+        <w:t xml:space="preserve"> includes the information about lights, any objects to be rendered via geometry equations etc.</w:t>
+      </w:r>
+      <w:r>
+        <w:t xml:space="preserve"> Any of the BSP contents can be overwritten via SW overrides in the </w:t>
+      </w:r>
+      <w:proofErr w:type="spellStart"/>
+      <w:r>
+        <w:t>init</w:t>
+      </w:r>
+      <w:proofErr w:type="spellEnd"/>
+      <w:r>
+        <w:t xml:space="preserve"> routine.</w:t>
+      </w:r>
+    </w:p>
+    <w:p>
+      <w:pPr>
+        <w:jc w:val="both"/>
+      </w:pPr>
+      <w:r>
+        <w:tab/>
+        <w:t xml:space="preserve"> </w:t>
+      </w:r>
+    </w:p>
+    <w:p>
+      <w:pPr>
+        <w:pStyle w:val="Heading3"/>
+      </w:pPr>
+      <w:r>
+        <w:t xml:space="preserve">2.1.1 </w:t>
+      </w:r>
+      <w:r>
+        <w:t>Graphics Pipeline</w:t>
+      </w:r>
+    </w:p>
+    <w:p>
+      <w:pPr>
+        <w:jc w:val="both"/>
+      </w:pPr>
+      <w:r>
+        <w:t xml:space="preserve">Once the scene is setup, the actual renderer main loop involves </w:t>
+      </w:r>
+      <w:proofErr w:type="gramStart"/>
+      <w:r>
+        <w:t>an iteration</w:t>
+      </w:r>
+      <w:proofErr w:type="gramEnd"/>
+      <w:r>
+        <w:t xml:space="preserve"> over all pixels in the screen space. Light is cast onto the scene and is then bounced off recursively on objects for reflection. Once it is determined what surface we</w:t>
+      </w:r>
+      <w:r>
+        <w:t xml:space="preserve"> </w:t>
+      </w:r>
+      <w:r>
+        <w:t xml:space="preserve">wish to color, the shading equation is implemented in the get Color module </w:t>
+      </w:r>
+      <w:proofErr w:type="gramStart"/>
+      <w:r>
+        <w:t>which</w:t>
+      </w:r>
+      <w:proofErr w:type="gramEnd"/>
+      <w:r>
+        <w:t xml:space="preserve"> calculates the </w:t>
+      </w:r>
+      <w:proofErr w:type="spellStart"/>
+      <w:r>
+        <w:t>rgb</w:t>
+      </w:r>
+      <w:proofErr w:type="spellEnd"/>
+      <w:r>
+        <w:t xml:space="preserve"> values for the pixel. This is then put in the display buffer. The buffer is flushed to a ppm or a </w:t>
+      </w:r>
+      <w:proofErr w:type="spellStart"/>
+      <w:r>
+        <w:t>tga</w:t>
+      </w:r>
+      <w:proofErr w:type="spellEnd"/>
+      <w:r>
+        <w:t xml:space="preserve"> file once all the pixels are processed.</w:t>
+      </w:r>
+    </w:p>
+    <w:p>
+      <w:pPr>
+        <w:rPr>
+          <w:rFonts w:ascii="Arial" w:hAnsi="Arial" w:cs="Arial"/>
+        </w:rPr>
+      </w:pPr>
+    </w:p>
+    <w:p>
+      <w:pPr>
+        <w:pStyle w:val="Heading3"/>
+      </w:pPr>
+      <w:r>
+        <w:rPr>
+          <w:rStyle w:val="CommentReference"/>
+        </w:rPr>
+        <w:commentReference w:id="2"/>
+      </w:r>
+      <w:r>
+        <w:t>2.1.2 SW Architecture</w:t>
+      </w:r>
+    </w:p>
+    <w:p/>
+    <w:p>
+      <w:pPr>
+        <w:pStyle w:val="Heading1"/>
+      </w:pPr>
+      <w:r>
+        <w:t>3 Details</w:t>
+      </w:r>
+    </w:p>
+    <w:p>
+      <w:r>
+        <w:tab/>
+        <w:t>The SW architecture diagram is as shown below:</w:t>
+      </w:r>
+    </w:p>
+    <w:p/>
+    <w:p>
+      <w:r>
+        <w:rPr>
+          <w:noProof/>
+          <w:lang w:bidi="ar-SA"/>
+        </w:rPr>
+        <w:drawing>
+          <wp:inline distT="0" distB="0" distL="0" distR="0" wp14:anchorId="6762795C" wp14:editId="145B3929">
+            <wp:extent cx="4572000" cy="3526790"/>
+            <wp:effectExtent l="0" t="0" r="0" b="3810"/>
+            <wp:docPr id="4" name="Picture 4"/>
+            <wp:cNvGraphicFramePr>
+              <a:graphicFrameLocks xmlns:a="http://schemas.openxmlformats.org/drawingml/2006/main" noChangeAspect="1"/>
+            </wp:cNvGraphicFramePr>
+            <a:graphic xmlns:a="http://schemas.openxmlformats.org/drawingml/2006/main">
+              <a:graphicData uri="http://schemas.openxmlformats.org/drawingml/2006/picture">
+                <pic:pic xmlns:pic="http://schemas.openxmlformats.org/drawingml/2006/picture">
+                  <pic:nvPicPr>
+                    <pic:cNvPr id="0" name="schematic.png"/>
+                    <pic:cNvPicPr/>
                   </pic:nvPicPr>
                   <pic:blipFill>
                     <a:blip r:embed="rId20">
@@ -2124,42 +2275,724 @@
                         </a:ext>
                       </a:extLst>
                     </a:blip>
-                    <a:srcRect/>
                     <a:stretch>
                       <a:fillRect/>
                     </a:stretch>
                   </pic:blipFill>
-                  <pic:spPr bwMode="auto">
+                  <pic:spPr>
                     <a:xfrm>
                       <a:off x="0" y="0"/>
-                      <a:ext cx="4563745" cy="3521075"/>
+                      <a:ext cx="4572000" cy="3526790"/>
                     </a:xfrm>
                     <a:prstGeom prst="rect">
                       <a:avLst/>
                     </a:prstGeom>
-                    <a:noFill/>
-                    <a:ln>
-                      <a:noFill/>
-                    </a:ln>
                   </pic:spPr>
                 </pic:pic>
               </a:graphicData>
             </a:graphic>
-            <wp14:sizeRelH relativeFrom="page">
-              <wp14:pctWidth>0</wp14:pctWidth>
-            </wp14:sizeRelH>
-            <wp14:sizeRelV relativeFrom="page">
-              <wp14:pctHeight>0</wp14:pctHeight>
-            </wp14:sizeRelV>
-          </wp:anchor>
+          </wp:inline>
         </w:drawing>
       </w:r>
-      <w:commentRangeEnd w:id="3"/>
-      <w:r>
+    </w:p>
+    <w:p>
+      <w:pPr>
+        <w:pStyle w:val="Heading2"/>
+      </w:pPr>
+      <w:r>
+        <w:t>3</w:t>
+      </w:r>
+      <w:r>
+        <w:t xml:space="preserve">.1 </w:t>
+      </w:r>
+      <w:r>
+        <w:t xml:space="preserve">Barebones </w:t>
+      </w:r>
+      <w:r>
+        <w:t>tracer</w:t>
+      </w:r>
+    </w:p>
+    <w:p>
+      <w:pPr>
+        <w:ind w:left="360"/>
+      </w:pPr>
+    </w:p>
+    <w:p>
+      <w:r>
+        <w:t xml:space="preserve">Basic </w:t>
+      </w:r>
+      <w:proofErr w:type="gramStart"/>
+      <w:r>
+        <w:t>frame work</w:t>
+      </w:r>
+      <w:proofErr w:type="gramEnd"/>
+      <w:r>
+        <w:t xml:space="preserve"> can be deconstructed in terms of each class:</w:t>
+      </w:r>
+    </w:p>
+    <w:p>
+      <w:pPr>
+        <w:numPr>
+          <w:ilvl w:val="0"/>
+          <w:numId w:val="25"/>
+        </w:numPr>
+      </w:pPr>
+      <w:r>
+        <w:t>Render class</w:t>
+      </w:r>
+    </w:p>
+    <w:p>
+      <w:pPr>
+        <w:numPr>
+          <w:ilvl w:val="1"/>
+          <w:numId w:val="25"/>
+        </w:numPr>
+      </w:pPr>
+      <w:r>
+        <w:t>Implements the main renderer loop that determines which objects to render and makes calls to calculate color.</w:t>
+      </w:r>
+    </w:p>
+    <w:p>
+      <w:pPr>
+        <w:numPr>
+          <w:ilvl w:val="0"/>
+          <w:numId w:val="25"/>
+        </w:numPr>
+      </w:pPr>
+      <w:r>
+        <w:t>Display class</w:t>
+      </w:r>
+    </w:p>
+    <w:p>
+      <w:pPr>
+        <w:numPr>
+          <w:ilvl w:val="1"/>
+          <w:numId w:val="25"/>
+        </w:numPr>
+      </w:pPr>
+      <w:proofErr w:type="gramStart"/>
+      <w:r>
+        <w:t>save</w:t>
+      </w:r>
+      <w:proofErr w:type="gramEnd"/>
+      <w:r>
+        <w:t xml:space="preserve"> </w:t>
+      </w:r>
+      <w:proofErr w:type="spellStart"/>
+      <w:r>
+        <w:t>tga</w:t>
+      </w:r>
+      <w:proofErr w:type="spellEnd"/>
+      <w:r>
+        <w:t>/ppm images to disk</w:t>
+      </w:r>
+    </w:p>
+    <w:p>
+      <w:pPr>
+        <w:numPr>
+          <w:ilvl w:val="0"/>
+          <w:numId w:val="25"/>
+        </w:numPr>
+      </w:pPr>
+      <w:r>
+        <w:t>Camera</w:t>
+      </w:r>
+    </w:p>
+    <w:p>
+      <w:pPr>
+        <w:numPr>
+          <w:ilvl w:val="1"/>
+          <w:numId w:val="25"/>
+        </w:numPr>
+      </w:pPr>
+      <w:proofErr w:type="gramStart"/>
+      <w:r>
+        <w:t>from</w:t>
+      </w:r>
+      <w:proofErr w:type="gramEnd"/>
+      <w:r>
+        <w:t xml:space="preserve"> given </w:t>
+      </w:r>
+      <w:proofErr w:type="spellStart"/>
+      <w:r>
+        <w:t>lookat,up</w:t>
+      </w:r>
+      <w:proofErr w:type="spellEnd"/>
+      <w:r>
+        <w:t>(0,1,0) and position calculate X,Y,Z,</w:t>
+      </w:r>
+    </w:p>
+    <w:p>
+      <w:pPr>
+        <w:numPr>
+          <w:ilvl w:val="0"/>
+          <w:numId w:val="25"/>
+        </w:numPr>
+      </w:pPr>
+      <w:r>
+        <w:t>Material</w:t>
+      </w:r>
+    </w:p>
+    <w:p>
+      <w:pPr>
+        <w:numPr>
+          <w:ilvl w:val="1"/>
+          <w:numId w:val="25"/>
+        </w:numPr>
+      </w:pPr>
+      <w:proofErr w:type="gramStart"/>
+      <w:r>
+        <w:t>class</w:t>
+      </w:r>
+      <w:proofErr w:type="gramEnd"/>
+      <w:r>
+        <w:t xml:space="preserve"> for specifying color, diffuse, spec, ambient coefficients, </w:t>
+      </w:r>
+      <w:proofErr w:type="spellStart"/>
+      <w:r>
+        <w:t>reflection,refractive</w:t>
+      </w:r>
+      <w:proofErr w:type="spellEnd"/>
+      <w:r>
+        <w:t xml:space="preserve"> index</w:t>
+      </w:r>
+    </w:p>
+    <w:p>
+      <w:pPr>
+        <w:numPr>
+          <w:ilvl w:val="1"/>
+          <w:numId w:val="25"/>
+        </w:numPr>
+      </w:pPr>
+      <w:proofErr w:type="gramStart"/>
+      <w:r>
+        <w:t>also</w:t>
+      </w:r>
+      <w:proofErr w:type="gramEnd"/>
+      <w:r>
+        <w:t xml:space="preserve"> extra parameter for texture files</w:t>
+      </w:r>
+    </w:p>
+    <w:p>
+      <w:pPr>
+        <w:numPr>
+          <w:ilvl w:val="0"/>
+          <w:numId w:val="25"/>
+        </w:numPr>
+      </w:pPr>
+      <w:r>
+        <w:t>Geometry</w:t>
+      </w:r>
+    </w:p>
+    <w:p>
+      <w:pPr>
+        <w:numPr>
+          <w:ilvl w:val="1"/>
+          <w:numId w:val="25"/>
+        </w:numPr>
+      </w:pPr>
+      <w:proofErr w:type="gramStart"/>
+      <w:r>
+        <w:t>super</w:t>
+      </w:r>
+      <w:proofErr w:type="gramEnd"/>
+      <w:r>
+        <w:t xml:space="preserve"> class from which is inherited by all implicit and parsed objects</w:t>
+      </w:r>
+    </w:p>
+    <w:p>
+      <w:pPr>
+        <w:numPr>
+          <w:ilvl w:val="0"/>
+          <w:numId w:val="25"/>
+        </w:numPr>
+      </w:pPr>
+      <w:r>
+        <w:t>Vector operations</w:t>
+      </w:r>
+    </w:p>
+    <w:p>
+      <w:pPr>
+        <w:numPr>
+          <w:ilvl w:val="1"/>
+          <w:numId w:val="25"/>
+        </w:numPr>
+      </w:pPr>
+      <w:proofErr w:type="gramStart"/>
+      <w:r>
+        <w:t>dot</w:t>
+      </w:r>
+      <w:proofErr w:type="gramEnd"/>
+      <w:r>
+        <w:t xml:space="preserve"> product, cross product, normalize, magnitude calculation</w:t>
+      </w:r>
+    </w:p>
+    <w:p>
+      <w:pPr>
+        <w:numPr>
+          <w:ilvl w:val="0"/>
+          <w:numId w:val="25"/>
+        </w:numPr>
+      </w:pPr>
+      <w:r>
+        <w:t>Color check</w:t>
+      </w:r>
+    </w:p>
+    <w:p>
+      <w:pPr>
+        <w:numPr>
+          <w:ilvl w:val="1"/>
+          <w:numId w:val="25"/>
+        </w:numPr>
+      </w:pPr>
+      <w:proofErr w:type="gramStart"/>
+      <w:r>
+        <w:t>checks</w:t>
+      </w:r>
+      <w:proofErr w:type="gramEnd"/>
+      <w:r>
+        <w:t xml:space="preserve"> </w:t>
+      </w:r>
+      <w:proofErr w:type="spellStart"/>
+      <w:r>
+        <w:t>rgb</w:t>
+      </w:r>
+      <w:proofErr w:type="spellEnd"/>
+      <w:r>
+        <w:t xml:space="preserve"> values to be between 0-1</w:t>
+      </w:r>
+    </w:p>
+    <w:p/>
+    <w:p>
+      <w:pPr>
+        <w:pStyle w:val="Heading2"/>
+      </w:pPr>
+      <w:r>
+        <w:t>3</w:t>
+      </w:r>
+      <w:r>
+        <w:t>.2</w:t>
+      </w:r>
+      <w:r>
+        <w:t xml:space="preserve"> Object Parsing</w:t>
+      </w:r>
+    </w:p>
+    <w:p>
+      <w:pPr>
+        <w:pStyle w:val="Heading2"/>
+      </w:pPr>
+      <w:r>
+        <w:t>3</w:t>
+      </w:r>
+      <w:r>
+        <w:t>.3</w:t>
+      </w:r>
+      <w:r>
+        <w:t xml:space="preserve"> Ray casting</w:t>
+      </w:r>
+    </w:p>
+    <w:p>
+      <w:pPr>
+        <w:jc w:val="both"/>
+      </w:pPr>
+      <w:r>
+        <w:t xml:space="preserve">Send a ray from </w:t>
+      </w:r>
+      <w:proofErr w:type="spellStart"/>
+      <w:r>
+        <w:t>from</w:t>
+      </w:r>
+      <w:proofErr w:type="spellEnd"/>
+      <w:r>
+        <w:t xml:space="preserve"> th</w:t>
+      </w:r>
+      <w:r>
+        <w:t>e camera for every pixel center</w:t>
+      </w:r>
+      <w:r>
+        <w:t>.</w:t>
+      </w:r>
+    </w:p>
+    <w:p>
+      <w:pPr>
+        <w:jc w:val="both"/>
+      </w:pPr>
+      <w:r>
+        <w:t>For perspective correction, c</w:t>
+      </w:r>
+      <w:r>
+        <w:t>onvert the raw pixel value to NDC space -1to1 based on aspect ratio and 1/</w:t>
+      </w:r>
+      <w:proofErr w:type="gramStart"/>
+      <w:r>
+        <w:t>d(</w:t>
+      </w:r>
+      <w:proofErr w:type="gramEnd"/>
+      <w:r>
+        <w:t>tan(FOV/2))(</w:t>
+      </w:r>
+      <w:r>
+        <w:t xml:space="preserve"> the distance to plane from camera</w:t>
+      </w:r>
+      <w:r>
+        <w:t>)</w:t>
+      </w:r>
+      <w:r>
+        <w:t>.</w:t>
+      </w:r>
+    </w:p>
+    <w:p>
+      <w:pPr>
+        <w:jc w:val="both"/>
         <w:rPr>
-          <w:rStyle w:val="CommentReference"/>
+          <w:b/>
+          <w:bCs/>
         </w:rPr>
-        <w:commentReference w:id="3"/>
+      </w:pPr>
+      <w:r>
+        <w:t>Transform each ray from the camera suc</w:t>
+      </w:r>
+      <w:r>
+        <w:t>h that it fits in the NDC space</w:t>
+      </w:r>
+      <w:r>
+        <w:t xml:space="preserve">, finally the ray from camera in </w:t>
+      </w:r>
+      <w:proofErr w:type="spellStart"/>
+      <w:r>
+        <w:t>CamZ</w:t>
+      </w:r>
+      <w:proofErr w:type="spellEnd"/>
+      <w:r>
+        <w:t xml:space="preserve"> direction is shifted horizontally and vertically by necessary amount which </w:t>
+      </w:r>
+      <w:r>
+        <w:t>is</w:t>
+      </w:r>
+      <w:r>
+        <w:t xml:space="preserve"> compute</w:t>
+      </w:r>
+      <w:r>
+        <w:t>d</w:t>
+      </w:r>
+      <w:r>
+        <w:t xml:space="preserve"> by scaling X and Y.</w:t>
+      </w:r>
+    </w:p>
+    <w:p>
+      <w:pPr>
+        <w:jc w:val="both"/>
+        <w:rPr>
+          <w:bCs/>
+        </w:rPr>
+      </w:pPr>
+      <w:proofErr w:type="gramStart"/>
+      <w:r>
+        <w:rPr>
+          <w:bCs/>
+        </w:rPr>
+        <w:t>ray</w:t>
+      </w:r>
+      <w:proofErr w:type="gramEnd"/>
+      <w:r>
+        <w:rPr>
+          <w:bCs/>
+        </w:rPr>
+        <w:t xml:space="preserve"> origin is the camera position</w:t>
+      </w:r>
+      <w:r>
+        <w:rPr>
+          <w:bCs/>
+        </w:rPr>
+        <w:t>:</w:t>
+      </w:r>
+    </w:p>
+    <w:p>
+      <w:pPr>
+        <w:jc w:val="both"/>
+        <w:rPr>
+          <w:bCs/>
+        </w:rPr>
+      </w:pPr>
+      <w:proofErr w:type="spellStart"/>
+      <w:proofErr w:type="gramStart"/>
+      <w:r>
+        <w:rPr>
+          <w:bCs/>
+        </w:rPr>
+        <w:t>horizOffset</w:t>
+      </w:r>
+      <w:proofErr w:type="spellEnd"/>
+      <w:proofErr w:type="gramEnd"/>
+      <w:r>
+        <w:rPr>
+          <w:bCs/>
+        </w:rPr>
+        <w:t xml:space="preserve">     = camera-&gt;</w:t>
+      </w:r>
+      <w:proofErr w:type="spellStart"/>
+      <w:r>
+        <w:rPr>
+          <w:bCs/>
+        </w:rPr>
+        <w:t>camX.scalarMult</w:t>
+      </w:r>
+      <w:proofErr w:type="spellEnd"/>
+      <w:r>
+        <w:rPr>
+          <w:bCs/>
+        </w:rPr>
+        <w:t>(</w:t>
+      </w:r>
+      <w:proofErr w:type="spellStart"/>
+      <w:r>
+        <w:rPr>
+          <w:bCs/>
+        </w:rPr>
+        <w:t>horizScaleCeoff</w:t>
+      </w:r>
+      <w:proofErr w:type="spellEnd"/>
+      <w:r>
+        <w:rPr>
+          <w:bCs/>
+        </w:rPr>
+        <w:t>);</w:t>
+      </w:r>
+    </w:p>
+    <w:p>
+      <w:pPr>
+        <w:jc w:val="both"/>
+        <w:rPr>
+          <w:bCs/>
+        </w:rPr>
+      </w:pPr>
+      <w:proofErr w:type="spellStart"/>
+      <w:proofErr w:type="gramStart"/>
+      <w:r>
+        <w:rPr>
+          <w:bCs/>
+        </w:rPr>
+        <w:t>vertOffset</w:t>
+      </w:r>
+      <w:proofErr w:type="spellEnd"/>
+      <w:proofErr w:type="gramEnd"/>
+      <w:r>
+        <w:rPr>
+          <w:bCs/>
+        </w:rPr>
+        <w:t xml:space="preserve"> = camera-&gt;</w:t>
+      </w:r>
+      <w:proofErr w:type="spellStart"/>
+      <w:r>
+        <w:rPr>
+          <w:bCs/>
+        </w:rPr>
+        <w:t>camY.scalarMult</w:t>
+      </w:r>
+      <w:proofErr w:type="spellEnd"/>
+      <w:r>
+        <w:rPr>
+          <w:bCs/>
+        </w:rPr>
+        <w:t>(</w:t>
+      </w:r>
+      <w:proofErr w:type="spellStart"/>
+      <w:r>
+        <w:rPr>
+          <w:bCs/>
+        </w:rPr>
+        <w:t>vertScaleCoeff</w:t>
+      </w:r>
+      <w:proofErr w:type="spellEnd"/>
+      <w:r>
+        <w:rPr>
+          <w:bCs/>
+        </w:rPr>
+        <w:t>);</w:t>
+      </w:r>
+    </w:p>
+    <w:p>
+      <w:pPr>
+        <w:jc w:val="both"/>
+        <w:rPr>
+          <w:bCs/>
+        </w:rPr>
+      </w:pPr>
+      <w:proofErr w:type="spellStart"/>
+      <w:proofErr w:type="gramStart"/>
+      <w:r>
+        <w:rPr>
+          <w:bCs/>
+        </w:rPr>
+        <w:t>primaryRay.origin</w:t>
+      </w:r>
+      <w:proofErr w:type="spellEnd"/>
+      <w:proofErr w:type="gramEnd"/>
+      <w:r>
+        <w:rPr>
+          <w:bCs/>
+        </w:rPr>
+        <w:t xml:space="preserve"> = camera-&gt;position;</w:t>
+      </w:r>
+    </w:p>
+    <w:p>
+      <w:pPr>
+        <w:jc w:val="both"/>
+      </w:pPr>
+      <w:proofErr w:type="spellStart"/>
+      <w:proofErr w:type="gramStart"/>
+      <w:r>
+        <w:rPr>
+          <w:bCs/>
+        </w:rPr>
+        <w:t>primaryRay.direction</w:t>
+      </w:r>
+      <w:proofErr w:type="spellEnd"/>
+      <w:proofErr w:type="gramEnd"/>
+      <w:r>
+        <w:rPr>
+          <w:bCs/>
+        </w:rPr>
+        <w:t xml:space="preserve"> = (camera-&gt;</w:t>
+      </w:r>
+      <w:proofErr w:type="spellStart"/>
+      <w:r>
+        <w:rPr>
+          <w:bCs/>
+        </w:rPr>
+        <w:t>camZ.addVector</w:t>
+      </w:r>
+      <w:proofErr w:type="spellEnd"/>
+      <w:r>
+        <w:rPr>
+          <w:bCs/>
+        </w:rPr>
+        <w:t>(</w:t>
+      </w:r>
+      <w:proofErr w:type="spellStart"/>
+      <w:r>
+        <w:rPr>
+          <w:bCs/>
+        </w:rPr>
+        <w:t>horizOffset</w:t>
+      </w:r>
+      <w:proofErr w:type="spellEnd"/>
+      <w:r>
+        <w:rPr>
+          <w:bCs/>
+        </w:rPr>
+        <w:t>)).</w:t>
+      </w:r>
+      <w:proofErr w:type="spellStart"/>
+      <w:r>
+        <w:rPr>
+          <w:bCs/>
+        </w:rPr>
+        <w:t>addVector</w:t>
+      </w:r>
+      <w:proofErr w:type="spellEnd"/>
+      <w:r>
+        <w:rPr>
+          <w:bCs/>
+        </w:rPr>
+        <w:t>(</w:t>
+      </w:r>
+      <w:proofErr w:type="spellStart"/>
+      <w:r>
+        <w:rPr>
+          <w:bCs/>
+        </w:rPr>
+        <w:t>vertOffset</w:t>
+      </w:r>
+      <w:proofErr w:type="spellEnd"/>
+      <w:r>
+        <w:rPr>
+          <w:bCs/>
+        </w:rPr>
+        <w:t>);</w:t>
+      </w:r>
+    </w:p>
+    <w:p>
+      <w:pPr>
+        <w:jc w:val="both"/>
+      </w:pPr>
+      <w:proofErr w:type="spellStart"/>
+      <w:proofErr w:type="gramStart"/>
+      <w:r>
+        <w:t>primaryRay.direction</w:t>
+      </w:r>
+      <w:proofErr w:type="spellEnd"/>
+      <w:proofErr w:type="gramEnd"/>
+      <w:r>
+        <w:t xml:space="preserve"> = </w:t>
+      </w:r>
+      <w:proofErr w:type="spellStart"/>
+      <w:r>
+        <w:t>primaryRay.direction.normalize</w:t>
+      </w:r>
+      <w:proofErr w:type="spellEnd"/>
+      <w:r>
+        <w:t>();</w:t>
+      </w:r>
+    </w:p>
+    <w:p>
+      <w:pPr>
+        <w:jc w:val="both"/>
+      </w:pPr>
+      <w:r>
+        <w:t xml:space="preserve">Use </w:t>
+      </w:r>
+      <w:r>
+        <w:t>thi</w:t>
+      </w:r>
+      <w:r>
+        <w:t>s</w:t>
+      </w:r>
+      <w:r>
+        <w:t xml:space="preserve"> ray to find intersection</w:t>
+      </w:r>
+    </w:p>
+    <w:p>
+      <w:pPr>
+        <w:jc w:val="both"/>
+      </w:pPr>
+      <w:r>
+        <w:t>Send the ray to calculate object intersection, once you get the intersection value for all objects that fall on the path of the ray, compare the values and object that wins is the one with lowest intersection value.</w:t>
+      </w:r>
+    </w:p>
+    <w:p>
+      <w:r>
+        <w:t>This is</w:t>
+      </w:r>
+      <w:r>
+        <w:t xml:space="preserve"> the object that will be visible in the final image, for which we will be doing shading </w:t>
+      </w:r>
+      <w:proofErr w:type="gramStart"/>
+      <w:r>
+        <w:t>calculations(</w:t>
+      </w:r>
+      <w:proofErr w:type="gramEnd"/>
+      <w:r>
+        <w:t>Note: intersection value has to be &gt; 0.0000001)</w:t>
+      </w:r>
+    </w:p>
+    <w:p>
+      <w:r>
+        <w:t xml:space="preserve">The </w:t>
+      </w:r>
+      <w:proofErr w:type="spellStart"/>
+      <w:r>
+        <w:t>trackRay</w:t>
+      </w:r>
+      <w:proofErr w:type="spellEnd"/>
+      <w:r>
+        <w:t xml:space="preserve"> function </w:t>
+      </w:r>
+      <w:r>
+        <w:t xml:space="preserve">recursively calculates the intersection </w:t>
+      </w:r>
+      <w:r>
+        <w:t>of ray with objects. At the top level this happens for the light ray sent from camera. For the recursive levels, this happens for the rays sent by the objects. This is used to calculate reflection and refraction. The depth of recursion is limited by a static variable to 2.</w:t>
       </w:r>
     </w:p>
     <w:p>
@@ -2167,60 +3000,399 @@
         <w:pStyle w:val="Heading2"/>
       </w:pPr>
       <w:r>
-        <w:t xml:space="preserve">2.1 </w:t>
-      </w:r>
-      <w:r>
-        <w:t>R</w:t>
-      </w:r>
-      <w:r>
-        <w:t>ationale</w:t>
-      </w:r>
-    </w:p>
-    <w:p>
-      <w:pPr>
-        <w:pStyle w:val="Heading3"/>
-      </w:pPr>
-      <w:r>
-        <w:t xml:space="preserve">2.1.1 </w:t>
-      </w:r>
-      <w:r>
-        <w:t>Graphics Pipeline</w:t>
-      </w:r>
-    </w:p>
-    <w:p/>
-    <w:p>
-      <w:pPr>
-        <w:rPr>
-          <w:rFonts w:ascii="Arial" w:hAnsi="Arial" w:cs="Arial"/>
-        </w:rPr>
-      </w:pPr>
-    </w:p>
-    <w:p>
-      <w:pPr>
-        <w:pStyle w:val="Heading3"/>
-      </w:pPr>
-      <w:r>
-        <w:rPr>
-          <w:rStyle w:val="CommentReference"/>
-        </w:rPr>
-        <w:lastRenderedPageBreak/>
-        <w:commentReference w:id="4"/>
-      </w:r>
-      <w:r>
-        <w:t>2.1.2 SW Architecture</w:t>
-      </w:r>
-    </w:p>
-    <w:p/>
-    <w:p>
-      <w:pPr>
-        <w:pStyle w:val="Heading1"/>
-        <w:rPr>
-          <w:rFonts w:eastAsia="Times New Roman"/>
-        </w:rPr>
-      </w:pPr>
-      <w:r>
-        <w:t>3 Details</w:t>
-      </w:r>
+        <w:t>3</w:t>
+      </w:r>
+      <w:r>
+        <w:t>.4</w:t>
+      </w:r>
+      <w:r>
+        <w:t xml:space="preserve"> </w:t>
+      </w:r>
+      <w:r>
+        <w:t>Shading</w:t>
+      </w:r>
+    </w:p>
+    <w:p>
+      <w:r>
+        <w:t>This has two components:</w:t>
+      </w:r>
+    </w:p>
+    <w:p>
+      <w:pPr>
+        <w:pStyle w:val="ListParagraph"/>
+        <w:numPr>
+          <w:ilvl w:val="0"/>
+          <w:numId w:val="25"/>
+        </w:numPr>
+      </w:pPr>
+      <w:r>
+        <w:t xml:space="preserve">Diffuse and shadow: Iterating over all objects, if N.L &gt; 0, then light hits the object. </w:t>
+      </w:r>
+      <w:r>
+        <w:t xml:space="preserve">For </w:t>
+      </w:r>
+      <w:r>
+        <w:t>shadow</w:t>
+      </w:r>
+      <w:r>
+        <w:t>, send a new ray with the current object intersection point as the origin and light direction as the direction of intersection of object and the light.</w:t>
+      </w:r>
+      <w:r>
+        <w:t xml:space="preserve"> Send this ray to every other object to get the shadow</w:t>
+      </w:r>
+      <w:r>
+        <w:t xml:space="preserve"> indicator</w:t>
+      </w:r>
+      <w:r>
+        <w:t>.</w:t>
+      </w:r>
+      <w:r>
+        <w:t xml:space="preserve"> If shadow indicator is set to true, then we do not calculate color.</w:t>
+      </w:r>
+    </w:p>
+    <w:p>
+      <w:pPr>
+        <w:pStyle w:val="ListParagraph"/>
+        <w:ind w:left="1080"/>
+      </w:pPr>
+      <w:r>
+        <w:t xml:space="preserve">Diffuse color </w:t>
+      </w:r>
+      <w:proofErr w:type="gramStart"/>
+      <w:r>
+        <w:t>is :</w:t>
+      </w:r>
+      <w:proofErr w:type="gramEnd"/>
+      <w:r>
+        <w:t xml:space="preserve"> </w:t>
+      </w:r>
+      <m:oMath>
+        <m:r>
+          <w:rPr>
+            <w:rFonts w:ascii="Cambria Math" w:hAnsi="Cambria Math"/>
+          </w:rPr>
+          <m:t>ColorDiffuse=Ka*N.L*LightColor</m:t>
+        </m:r>
+        <m:r>
+          <w:rPr>
+            <w:rFonts w:ascii="Cambria Math" w:hAnsi="Cambria Math"/>
+          </w:rPr>
+          <m:t xml:space="preserve"> </m:t>
+        </m:r>
+      </m:oMath>
+    </w:p>
+    <w:p>
+      <w:pPr>
+        <w:pStyle w:val="ListParagraph"/>
+        <w:ind w:left="1080"/>
+      </w:pPr>
+      <m:oMathPara>
+        <m:oMath>
+          <m:r>
+            <w:rPr>
+              <w:rFonts w:ascii="Cambria Math" w:hAnsi="Cambria Math"/>
+            </w:rPr>
+            <m:t>ColorDiffuse=Kd*N.L*LightColor</m:t>
+          </m:r>
+        </m:oMath>
+      </m:oMathPara>
+    </w:p>
+    <w:p>
+      <w:pPr>
+        <w:pStyle w:val="ListParagraph"/>
+        <w:numPr>
+          <w:ilvl w:val="0"/>
+          <w:numId w:val="25"/>
+        </w:numPr>
+      </w:pPr>
+      <w:r>
+        <w:t>Specular:</w:t>
+      </w:r>
+      <w:r>
+        <w:t xml:space="preserve"> This component accounts the reflection of the ray.</w:t>
+      </w:r>
+    </w:p>
+    <w:p>
+      <w:pPr>
+        <w:pStyle w:val="ListParagraph"/>
+        <w:ind w:left="1080"/>
+      </w:pPr>
+      <m:oMathPara>
+        <m:oMath>
+          <m:sSub>
+            <m:sSubPr>
+              <m:ctrlPr>
+                <w:rPr>
+                  <w:rFonts w:ascii="Cambria Math" w:hAnsi="Cambria Math"/>
+                  <w:i/>
+                </w:rPr>
+              </m:ctrlPr>
+            </m:sSubPr>
+            <m:e>
+              <m:r>
+                <w:rPr>
+                  <w:rFonts w:ascii="Cambria Math" w:hAnsi="Cambria Math"/>
+                </w:rPr>
+                <m:t>R</m:t>
+              </m:r>
+            </m:e>
+            <m:sub>
+              <m:r>
+                <w:rPr>
+                  <w:rFonts w:ascii="Cambria Math" w:hAnsi="Cambria Math"/>
+                </w:rPr>
+                <m:t>d</m:t>
+              </m:r>
+            </m:sub>
+          </m:sSub>
+          <m:r>
+            <w:rPr>
+              <w:rFonts w:ascii="Cambria Math" w:hAnsi="Cambria Math"/>
+            </w:rPr>
+            <m:t>=</m:t>
+          </m:r>
+          <m:r>
+            <w:rPr>
+              <w:rFonts w:ascii="Cambria Math" w:hAnsi="Cambria Math"/>
+            </w:rPr>
+            <m:t>2</m:t>
+          </m:r>
+          <m:d>
+            <m:dPr>
+              <m:ctrlPr>
+                <w:rPr>
+                  <w:rFonts w:ascii="Cambria Math" w:hAnsi="Cambria Math"/>
+                  <w:i/>
+                </w:rPr>
+              </m:ctrlPr>
+            </m:dPr>
+            <m:e>
+              <m:r>
+                <w:rPr>
+                  <w:rFonts w:ascii="Cambria Math" w:hAnsi="Cambria Math"/>
+                </w:rPr>
+                <m:t>N.L</m:t>
+              </m:r>
+            </m:e>
+          </m:d>
+          <m:r>
+            <w:rPr>
+              <w:rFonts w:ascii="Cambria Math" w:hAnsi="Cambria Math"/>
+            </w:rPr>
+            <m:t>*</m:t>
+          </m:r>
+          <m:r>
+            <w:rPr>
+              <w:rFonts w:ascii="Cambria Math" w:hAnsi="Cambria Math"/>
+            </w:rPr>
+            <m:t xml:space="preserve"> N-</m:t>
+          </m:r>
+          <m:bar>
+            <m:barPr>
+              <m:pos m:val="top"/>
+              <m:ctrlPr>
+                <w:rPr>
+                  <w:rFonts w:ascii="Cambria Math" w:hAnsi="Cambria Math"/>
+                  <w:i/>
+                </w:rPr>
+              </m:ctrlPr>
+            </m:barPr>
+            <m:e>
+              <m:r>
+                <w:rPr>
+                  <w:rFonts w:ascii="Cambria Math" w:hAnsi="Cambria Math"/>
+                </w:rPr>
+                <m:t>L</m:t>
+              </m:r>
+            </m:e>
+          </m:bar>
+          <m:r>
+            <w:rPr>
+              <w:rFonts w:ascii="Cambria Math" w:hAnsi="Cambria Math"/>
+            </w:rPr>
+            <m:t xml:space="preserve"> </m:t>
+          </m:r>
+        </m:oMath>
+      </m:oMathPara>
+    </w:p>
+    <w:p>
+      <w:pPr>
+        <w:pStyle w:val="ListParagraph"/>
+        <w:ind w:left="1080"/>
+      </w:pPr>
+      <w:r>
+        <w:t>We check if:</w:t>
+      </w:r>
+      <w:r>
+        <w:t xml:space="preserve"> </w:t>
+      </w:r>
+      <m:oMath>
+        <m:sSub>
+          <m:sSubPr>
+            <m:ctrlPr>
+              <w:rPr>
+                <w:rFonts w:ascii="Cambria Math" w:hAnsi="Cambria Math"/>
+                <w:i/>
+              </w:rPr>
+            </m:ctrlPr>
+          </m:sSubPr>
+          <m:e>
+            <m:r>
+              <w:rPr>
+                <w:rFonts w:ascii="Cambria Math" w:hAnsi="Cambria Math"/>
+              </w:rPr>
+              <m:t>R</m:t>
+            </m:r>
+          </m:e>
+          <m:sub>
+            <m:r>
+              <w:rPr>
+                <w:rFonts w:ascii="Cambria Math" w:hAnsi="Cambria Math"/>
+              </w:rPr>
+              <m:t>d</m:t>
+            </m:r>
+          </m:sub>
+        </m:sSub>
+        <m:r>
+          <w:rPr>
+            <w:rFonts w:ascii="Cambria Math" w:hAnsi="Cambria Math"/>
+          </w:rPr>
+          <m:t>. L&gt;0</m:t>
+        </m:r>
+      </m:oMath>
+      <w:r>
+        <w:t xml:space="preserve"> </w:t>
+      </w:r>
+      <w:proofErr w:type="gramStart"/>
+      <w:r>
+        <w:t>then</w:t>
+      </w:r>
+      <w:proofErr w:type="gramEnd"/>
+      <w:r>
+        <w:t>,</w:t>
+      </w:r>
+    </w:p>
+    <w:p>
+      <w:pPr>
+        <w:pStyle w:val="ListParagraph"/>
+        <w:ind w:left="1080"/>
+      </w:pPr>
+      <m:oMathPara>
+        <m:oMath>
+          <m:r>
+            <w:rPr>
+              <w:rFonts w:ascii="Cambria Math" w:hAnsi="Cambria Math"/>
+            </w:rPr>
+            <m:t>Colo</m:t>
+          </m:r>
+          <m:r>
+            <w:rPr>
+              <w:rFonts w:ascii="Cambria Math" w:hAnsi="Cambria Math"/>
+            </w:rPr>
+            <m:t>rSpecular=K</m:t>
+          </m:r>
+          <m:r>
+            <w:rPr>
+              <w:rFonts w:ascii="Cambria Math" w:hAnsi="Cambria Math"/>
+            </w:rPr>
+            <m:t>s</m:t>
+          </m:r>
+          <m:r>
+            <w:rPr>
+              <w:rFonts w:ascii="Cambria Math" w:hAnsi="Cambria Math"/>
+            </w:rPr>
+            <m:t xml:space="preserve">* </m:t>
+          </m:r>
+          <m:r>
+            <w:rPr>
+              <w:rFonts w:ascii="Cambria Math" w:hAnsi="Cambria Math"/>
+            </w:rPr>
+            <m:t>LightColor</m:t>
+          </m:r>
+          <m:r>
+            <w:rPr>
+              <w:rFonts w:ascii="Cambria Math" w:hAnsi="Cambria Math"/>
+            </w:rPr>
+            <m:t>*</m:t>
+          </m:r>
+          <m:r>
+            <w:rPr>
+              <w:rFonts w:ascii="Cambria Math" w:hAnsi="Cambria Math"/>
+            </w:rPr>
+            <m:t>(R.</m:t>
+          </m:r>
+          <m:sSup>
+            <m:sSupPr>
+              <m:ctrlPr>
+                <w:rPr>
+                  <w:rFonts w:ascii="Cambria Math" w:hAnsi="Cambria Math"/>
+                  <w:i/>
+                </w:rPr>
+              </m:ctrlPr>
+            </m:sSupPr>
+            <m:e>
+              <m:r>
+                <w:rPr>
+                  <w:rFonts w:ascii="Cambria Math" w:hAnsi="Cambria Math"/>
+                </w:rPr>
+                <m:t>L</m:t>
+              </m:r>
+            </m:e>
+            <m:sup>
+              <m:r>
+                <w:rPr>
+                  <w:rFonts w:ascii="Cambria Math" w:hAnsi="Cambria Math"/>
+                </w:rPr>
+                <m:t>spe</m:t>
+              </m:r>
+              <m:sSub>
+                <m:sSubPr>
+                  <m:ctrlPr>
+                    <w:rPr>
+                      <w:rFonts w:ascii="Cambria Math" w:hAnsi="Cambria Math"/>
+                      <w:i/>
+                    </w:rPr>
+                  </m:ctrlPr>
+                </m:sSubPr>
+                <m:e>
+                  <m:r>
+                    <w:rPr>
+                      <w:rFonts w:ascii="Cambria Math" w:hAnsi="Cambria Math"/>
+                    </w:rPr>
+                    <m:t>c</m:t>
+                  </m:r>
+                </m:e>
+                <m:sub>
+                  <m:r>
+                    <w:rPr>
+                      <w:rFonts w:ascii="Cambria Math" w:hAnsi="Cambria Math"/>
+                    </w:rPr>
+                    <m:t>coeff</m:t>
+                  </m:r>
+                </m:sub>
+              </m:sSub>
+            </m:sup>
+          </m:sSup>
+          <m:r>
+            <w:rPr>
+              <w:rFonts w:ascii="Cambria Math" w:hAnsi="Cambria Math"/>
+            </w:rPr>
+            <m:t xml:space="preserve"> </m:t>
+          </m:r>
+          <m:r>
+            <w:rPr>
+              <w:rFonts w:ascii="Cambria Math" w:hAnsi="Cambria Math"/>
+            </w:rPr>
+            <m:t>)</m:t>
+          </m:r>
+        </m:oMath>
+      </m:oMathPara>
+    </w:p>
+    <w:p>
+      <w:pPr>
+        <w:pStyle w:val="ListParagraph"/>
+        <w:ind w:left="1080"/>
+      </w:pPr>
     </w:p>
     <w:p>
       <w:pPr>
@@ -2230,13 +3402,138 @@
         <w:t>3</w:t>
       </w:r>
       <w:r>
-        <w:t xml:space="preserve">.1 </w:t>
-      </w:r>
-      <w:r>
-        <w:t xml:space="preserve">Barebones </w:t>
-      </w:r>
-      <w:r>
-        <w:t>tracer</w:t>
+        <w:t>.5</w:t>
+      </w:r>
+      <w:r>
+        <w:t xml:space="preserve"> </w:t>
+      </w:r>
+      <w:r>
+        <w:t>Reflection</w:t>
+      </w:r>
+      <w:r>
+        <w:t>/ Refraction</w:t>
+      </w:r>
+    </w:p>
+    <w:p>
+      <w:r>
+        <w:t>Reflection is calculated with this equation:</w:t>
+      </w:r>
+    </w:p>
+    <w:p>
+      <m:oMathPara>
+        <m:oMath>
+          <m:r>
+            <w:rPr>
+              <w:rFonts w:ascii="Cambria Math" w:hAnsi="Cambria Math"/>
+            </w:rPr>
+            <m:t>R=</m:t>
+          </m:r>
+          <m:d>
+            <m:dPr>
+              <m:ctrlPr>
+                <w:rPr>
+                  <w:rFonts w:ascii="Cambria Math" w:hAnsi="Cambria Math"/>
+                  <w:i/>
+                </w:rPr>
+              </m:ctrlPr>
+            </m:dPr>
+            <m:e>
+              <m:r>
+                <w:rPr>
+                  <w:rFonts w:ascii="Cambria Math" w:hAnsi="Cambria Math"/>
+                </w:rPr>
+                <m:t>-I.N</m:t>
+              </m:r>
+            </m:e>
+          </m:d>
+          <m:r>
+            <w:rPr>
+              <w:rFonts w:ascii="Cambria Math" w:hAnsi="Cambria Math"/>
+            </w:rPr>
+            <m:t>N+I+</m:t>
+          </m:r>
+          <m:d>
+            <m:dPr>
+              <m:ctrlPr>
+                <w:rPr>
+                  <w:rFonts w:ascii="Cambria Math" w:hAnsi="Cambria Math"/>
+                  <w:i/>
+                </w:rPr>
+              </m:ctrlPr>
+            </m:dPr>
+            <m:e>
+              <m:r>
+                <w:rPr>
+                  <w:rFonts w:ascii="Cambria Math" w:hAnsi="Cambria Math"/>
+                </w:rPr>
+                <m:t>-I.N</m:t>
+              </m:r>
+            </m:e>
+          </m:d>
+          <m:r>
+            <w:rPr>
+              <w:rFonts w:ascii="Cambria Math" w:hAnsi="Cambria Math"/>
+            </w:rPr>
+            <m:t>N</m:t>
+          </m:r>
+        </m:oMath>
+      </m:oMathPara>
+    </w:p>
+    <w:p>
+      <m:oMathPara>
+        <m:oMath>
+          <m:r>
+            <w:rPr>
+              <w:rFonts w:ascii="Cambria Math" w:hAnsi="Cambria Math"/>
+            </w:rPr>
+            <m:t>=I-2</m:t>
+          </m:r>
+          <m:d>
+            <m:dPr>
+              <m:ctrlPr>
+                <w:rPr>
+                  <w:rFonts w:ascii="Cambria Math" w:hAnsi="Cambria Math"/>
+                  <w:i/>
+                </w:rPr>
+              </m:ctrlPr>
+            </m:dPr>
+            <m:e>
+              <m:r>
+                <w:rPr>
+                  <w:rFonts w:ascii="Cambria Math" w:hAnsi="Cambria Math"/>
+                </w:rPr>
+                <m:t>I.N</m:t>
+              </m:r>
+            </m:e>
+          </m:d>
+          <m:r>
+            <w:rPr>
+              <w:rFonts w:ascii="Cambria Math" w:hAnsi="Cambria Math"/>
+            </w:rPr>
+            <m:t>N</m:t>
+          </m:r>
+        </m:oMath>
+      </m:oMathPara>
+    </w:p>
+    <w:p>
+      <w:r>
+        <w:t xml:space="preserve"> Here, I </w:t>
+      </w:r>
+      <w:proofErr w:type="gramStart"/>
+      <w:r>
+        <w:t>is</w:t>
+      </w:r>
+      <w:proofErr w:type="gramEnd"/>
+      <w:r>
+        <w:t xml:space="preserve"> the incident ray and it can be the primary ray or a reflected ray (</w:t>
+      </w:r>
+      <w:proofErr w:type="spellStart"/>
+      <w:r>
+        <w:t>ie</w:t>
+      </w:r>
+      <w:proofErr w:type="spellEnd"/>
+      <w:r>
+        <w:t>. lower in the recursion hierarchy).</w:t>
       </w:r>
     </w:p>
     <w:p>
@@ -2244,13 +3541,28 @@
         <w:pStyle w:val="Heading2"/>
       </w:pPr>
       <w:r>
-        <w:t>3</w:t>
-      </w:r>
-      <w:r>
-        <w:t>.2</w:t>
-      </w:r>
-      <w:r>
-        <w:t xml:space="preserve"> Object Parsing</w:t>
+        <w:t>3.6</w:t>
+      </w:r>
+      <w:r>
+        <w:t xml:space="preserve"> </w:t>
+      </w:r>
+      <w:r>
+        <w:t>Texturing</w:t>
+      </w:r>
+    </w:p>
+    <w:p>
+      <w:r>
+        <w:t>&lt;&lt;</w:t>
+      </w:r>
+      <w:proofErr w:type="spellStart"/>
+      <w:proofErr w:type="gramStart"/>
+      <w:r>
+        <w:t>todo</w:t>
+      </w:r>
+      <w:proofErr w:type="spellEnd"/>
+      <w:proofErr w:type="gramEnd"/>
+      <w:r>
+        <w:t xml:space="preserve"> post examples or pointer to the image with textures in it&gt;&gt;</w:t>
       </w:r>
     </w:p>
     <w:p>
@@ -2258,110 +3570,106 @@
         <w:pStyle w:val="Heading2"/>
       </w:pPr>
       <w:r>
-        <w:t>3</w:t>
-      </w:r>
-      <w:r>
-        <w:t>.3</w:t>
-      </w:r>
-      <w:r>
-        <w:t xml:space="preserve"> Ray casting</w:t>
+        <w:t>3.8</w:t>
+      </w:r>
+      <w:r>
+        <w:t xml:space="preserve"> Anti-aliasing</w:t>
+      </w:r>
+    </w:p>
+    <w:p>
+      <w:r>
+        <w:t>An antialiasing scheme similar to what is implemented for HW6 is used.</w:t>
+      </w:r>
+      <w:r>
+        <w:t xml:space="preserve"> </w:t>
+      </w:r>
+      <w:r>
+        <w:t xml:space="preserve">After sending multiple rays we </w:t>
+      </w:r>
+      <w:r>
+        <w:t xml:space="preserve">obtain a weighted </w:t>
+      </w:r>
+      <w:r>
+        <w:t>average</w:t>
+      </w:r>
+      <w:r>
+        <w:t xml:space="preserve"> of the color </w:t>
+      </w:r>
+      <w:r>
+        <w:t xml:space="preserve">of each pixel. This increases render time. We have not been able to get this to work completely and </w:t>
+      </w:r>
+      <w:proofErr w:type="gramStart"/>
+      <w:r>
+        <w:t>is</w:t>
+      </w:r>
+      <w:proofErr w:type="gramEnd"/>
+      <w:r>
+        <w:t xml:space="preserve"> disabled in the program.</w:t>
       </w:r>
     </w:p>
     <w:p>
       <w:pPr>
         <w:pStyle w:val="Heading2"/>
-      </w:pPr>
-      <w:r>
-        <w:t>3</w:t>
-      </w:r>
-      <w:r>
-        <w:t>.4</w:t>
+        <w:jc w:val="both"/>
+      </w:pPr>
+      <w:r>
+        <w:t xml:space="preserve">3.9 </w:t>
+      </w:r>
+      <w:r>
+        <w:t>Scene Setup</w:t>
+      </w:r>
+    </w:p>
+    <w:p>
+      <w:pPr>
+        <w:ind w:firstLine="720"/>
+        <w:jc w:val="both"/>
+      </w:pPr>
+      <w:r>
+        <w:t xml:space="preserve">The scene is setup using a board support package (BSP). This lends itself to easy testing. </w:t>
+      </w:r>
+      <w:r>
+        <w:t xml:space="preserve">Anything from the scene can be </w:t>
+      </w:r>
+      <w:r>
+        <w:t xml:space="preserve">removed or deleted via a quick change to </w:t>
+      </w:r>
+      <w:proofErr w:type="gramStart"/>
+      <w:r>
+        <w:t>a</w:t>
+      </w:r>
+      <w:proofErr w:type="gramEnd"/>
+      <w:r>
+        <w:t xml:space="preserve"> .h file. </w:t>
+      </w:r>
+      <w:r>
+        <w:t>We tested with various camera positions, implemented various transformations.</w:t>
       </w:r>
       <w:r>
         <w:t xml:space="preserve"> </w:t>
       </w:r>
       <w:r>
-        <w:t>Shading</w:t>
-      </w:r>
-    </w:p>
-    <w:p>
-      <w:pPr>
-        <w:pStyle w:val="Heading2"/>
-      </w:pPr>
-      <w:r>
-        <w:t>3</w:t>
-      </w:r>
-      <w:r>
-        <w:t>.5</w:t>
-      </w:r>
-      <w:r>
-        <w:t xml:space="preserve"> </w:t>
-      </w:r>
-      <w:r>
-        <w:t>Reflection</w:t>
-      </w:r>
-    </w:p>
-    <w:p>
-      <w:pPr>
-        <w:pStyle w:val="Heading2"/>
-      </w:pPr>
-      <w:r>
-        <w:lastRenderedPageBreak/>
-        <w:t>3.6 Ref</w:t>
-      </w:r>
-      <w:r>
-        <w:t>raction</w:t>
-      </w:r>
-    </w:p>
-    <w:p>
-      <w:pPr>
-        <w:pStyle w:val="Heading2"/>
-      </w:pPr>
-      <w:r>
-        <w:t>3.7</w:t>
-      </w:r>
-      <w:r>
-        <w:t xml:space="preserve"> </w:t>
-      </w:r>
-      <w:r>
-        <w:t>Texturing</w:t>
-      </w:r>
-    </w:p>
-    <w:p>
-      <w:pPr>
-        <w:pStyle w:val="Heading3"/>
-      </w:pPr>
-      <w:r>
-        <w:t xml:space="preserve">3.7.1 </w:t>
-      </w:r>
-      <w:r>
-        <w:t>Simplex Noise</w:t>
-      </w:r>
-    </w:p>
-    <w:p/>
-    <w:p>
-      <w:pPr>
-        <w:pStyle w:val="Heading2"/>
-      </w:pPr>
-      <w:r>
-        <w:t>3.8</w:t>
-      </w:r>
-      <w:r>
-        <w:t xml:space="preserve"> Anti-aliasing</w:t>
-      </w:r>
-    </w:p>
-    <w:p>
-      <w:pPr>
-        <w:pStyle w:val="Heading2"/>
-      </w:pPr>
-      <w:r>
-        <w:t xml:space="preserve">3.9 </w:t>
-      </w:r>
-      <w:r>
-        <w:t>Scene Setup</w:t>
-      </w:r>
-    </w:p>
-    <w:p/>
+        <w:t xml:space="preserve">We tested with multiple object files back and forth between </w:t>
+      </w:r>
+      <w:proofErr w:type="spellStart"/>
+      <w:r>
+        <w:t>maya</w:t>
+      </w:r>
+      <w:proofErr w:type="spellEnd"/>
+      <w:r>
+        <w:t xml:space="preserve"> and our </w:t>
+      </w:r>
+      <w:proofErr w:type="spellStart"/>
+      <w:r>
+        <w:t>raytracer</w:t>
+      </w:r>
+      <w:proofErr w:type="spellEnd"/>
+      <w:r>
+        <w:t>.</w:t>
+      </w:r>
+      <w:r>
+        <w:t xml:space="preserve"> This helped us fix the position of the objects to decide the look and feel of the final renderer.</w:t>
+      </w:r>
+    </w:p>
     <w:p>
       <w:pPr>
         <w:pStyle w:val="Heading1"/>
@@ -2715,35 +4023,145 @@
         <w:t>Results Summary</w:t>
       </w:r>
     </w:p>
+    <w:p>
+      <w:r>
+        <w:t>This is how the final image looks like:</w:t>
+      </w:r>
+    </w:p>
+    <w:p>
+      <w:bookmarkStart w:id="3" w:name="_GoBack"/>
+      <w:r>
+        <w:rPr>
+          <w:noProof/>
+          <w:lang w:bidi="ar-SA"/>
+        </w:rPr>
+        <w:drawing>
+          <wp:inline distT="0" distB="0" distL="0" distR="0" wp14:anchorId="663313E7" wp14:editId="2AB9A18B">
+            <wp:extent cx="4572000" cy="2571750"/>
+            <wp:effectExtent l="0" t="0" r="0" b="0"/>
+            <wp:docPr id="9" name="Picture 9"/>
+            <wp:cNvGraphicFramePr>
+              <a:graphicFrameLocks xmlns:a="http://schemas.openxmlformats.org/drawingml/2006/main" noChangeAspect="1"/>
+            </wp:cNvGraphicFramePr>
+            <a:graphic xmlns:a="http://schemas.openxmlformats.org/drawingml/2006/main">
+              <a:graphicData uri="http://schemas.openxmlformats.org/drawingml/2006/picture">
+                <pic:pic xmlns:pic="http://schemas.openxmlformats.org/drawingml/2006/picture">
+                  <pic:nvPicPr>
+                    <pic:cNvPr id="0" name="render01.png"/>
+                    <pic:cNvPicPr/>
+                  </pic:nvPicPr>
+                  <pic:blipFill>
+                    <a:blip r:embed="rId12">
+                      <a:extLst>
+                        <a:ext uri="{28A0092B-C50C-407E-A947-70E740481C1C}">
+                          <a14:useLocalDpi xmlns:a14="http://schemas.microsoft.com/office/drawing/2010/main" val="0"/>
+                        </a:ext>
+                      </a:extLst>
+                    </a:blip>
+                    <a:stretch>
+                      <a:fillRect/>
+                    </a:stretch>
+                  </pic:blipFill>
+                  <pic:spPr>
+                    <a:xfrm>
+                      <a:off x="0" y="0"/>
+                      <a:ext cx="4572000" cy="2571750"/>
+                    </a:xfrm>
+                    <a:prstGeom prst="rect">
+                      <a:avLst/>
+                    </a:prstGeom>
+                  </pic:spPr>
+                </pic:pic>
+              </a:graphicData>
+            </a:graphic>
+          </wp:inline>
+        </w:drawing>
+      </w:r>
+      <w:bookmarkEnd w:id="3"/>
+    </w:p>
+    <w:p>
+      <w:r>
+        <w:t>An animation was generated using transforms and this video was present in class. It is available at the project website</w:t>
+      </w:r>
+      <w:r>
+        <w:t>.</w:t>
+      </w:r>
+    </w:p>
+    <w:p>
+      <w:pPr>
+        <w:pStyle w:val="Heading2"/>
+      </w:pPr>
+      <w:r>
+        <w:t xml:space="preserve">4.2 </w:t>
+      </w:r>
+      <w:r>
+        <w:t>Next steps</w:t>
+      </w:r>
+    </w:p>
+    <w:p>
+      <w:r>
+        <w:t>This project has multiple possible avenues it can branch. Here we are listing the ones we feel are important</w:t>
+      </w:r>
+      <w:r>
+        <w:t xml:space="preserve">. Our project was developed using </w:t>
+      </w:r>
+      <w:proofErr w:type="spellStart"/>
+      <w:r>
+        <w:t>git</w:t>
+      </w:r>
+      <w:proofErr w:type="spellEnd"/>
+      <w:r>
+        <w:t xml:space="preserve"> and will be made available online for people to extend.</w:t>
+      </w:r>
+    </w:p>
     <w:p/>
     <w:p>
       <w:pPr>
-        <w:pStyle w:val="Heading2"/>
-      </w:pPr>
-      <w:r>
-        <w:t xml:space="preserve">4.2 </w:t>
-      </w:r>
-      <w:r>
-        <w:t>Next steps</w:t>
-      </w:r>
+        <w:pStyle w:val="ListParagraph"/>
+        <w:numPr>
+          <w:ilvl w:val="0"/>
+          <w:numId w:val="25"/>
+        </w:numPr>
+      </w:pPr>
+      <w:r>
+        <w:t>Parallel processing</w:t>
+      </w:r>
+      <w:r>
+        <w:t xml:space="preserve">: Reducing the render time further by </w:t>
+      </w:r>
+      <w:r>
+        <w:t>dividing the workload.</w:t>
+      </w:r>
+    </w:p>
+    <w:p>
+      <w:pPr>
+        <w:pStyle w:val="ListParagraph"/>
+        <w:numPr>
+          <w:ilvl w:val="0"/>
+          <w:numId w:val="25"/>
+        </w:numPr>
+      </w:pPr>
+      <w:r>
+        <w:t xml:space="preserve">Procedural texturing: </w:t>
+      </w:r>
+      <w:r>
+        <w:t xml:space="preserve">Generating noise </w:t>
+      </w:r>
+      <w:r>
+        <w:t>for use as texture file.</w:t>
+      </w:r>
+    </w:p>
+    <w:p>
       <w:r>
         <w:br w:type="page"/>
       </w:r>
     </w:p>
-    <w:p>
-      <w:r>
-        <w:t xml:space="preserve">This project has multiple possible avenues it can branch. </w:t>
-      </w:r>
-      <w:r>
-        <w:t>Here we are listing the ones we feel are important</w:t>
-      </w:r>
-    </w:p>
+    <w:p/>
     <w:p>
       <w:pPr>
         <w:pStyle w:val="IntenseQuote"/>
       </w:pPr>
       <w:r>
-        <w:lastRenderedPageBreak/>
         <w:t>The quote is bold and distinctive. The galleries include items that are designed to coordinate with the overall look of your document.</w:t>
       </w:r>
     </w:p>
@@ -3004,23 +4422,7 @@
       </w:r>
     </w:p>
   </w:comment>
-  <w:comment w:id="3" w:author="Himanshu Joshi" w:date="2014-11-30T02:28:00Z" w:initials="HJ">
-    <w:p>
-      <w:pPr>
-        <w:pStyle w:val="CommentText"/>
-      </w:pPr>
-      <w:r>
-        <w:rPr>
-          <w:rStyle w:val="CommentReference"/>
-        </w:rPr>
-        <w:annotationRef/>
-      </w:r>
-      <w:r>
-        <w:t>Placeholder for now.</w:t>
-      </w:r>
-    </w:p>
-  </w:comment>
-  <w:comment w:id="4" w:author="Himanshu Joshi" w:date="2014-11-24T12:28:00Z" w:initials="HJ">
+  <w:comment w:id="2" w:author="Himanshu Joshi" w:date="2014-11-24T12:28:00Z" w:initials="HJ">
     <w:p>
       <w:pPr>
         <w:pStyle w:val="CommentText"/>
@@ -3639,7 +5041,7 @@
                             <w:rPr>
                               <w:noProof/>
                             </w:rPr>
-                            <w:t>8</w:t>
+                            <w:t>9</w:t>
                           </w:r>
                           <w:r>
                             <w:rPr>
@@ -3690,7 +5092,7 @@
                       <w:rPr>
                         <w:noProof/>
                       </w:rPr>
-                      <w:t>8</w:t>
+                      <w:t>9</w:t>
                     </w:r>
                     <w:r>
                       <w:rPr>
@@ -4161,7 +5563,7 @@
       <w:lvlText w:val="."/>
       <w:lvlJc w:val="left"/>
       <w:pPr>
-        <w:ind w:left="720" w:hanging="360"/>
+        <w:ind w:left="360" w:hanging="360"/>
       </w:pPr>
     </w:lvl>
     <w:lvl w:ilvl="1" w:tplc="FFFFFFFF">
@@ -4206,6 +5608,147 @@
     </w:lvl>
   </w:abstractNum>
   <w:abstractNum w:abstractNumId="12">
+    <w:nsid w:val="00000002"/>
+    <w:multiLevelType w:val="multilevel"/>
+    <w:tmpl w:val="00000002"/>
+    <w:name w:val="WW8Num2"/>
+    <w:lvl w:ilvl="0">
+      <w:start w:val="1"/>
+      <w:numFmt w:val="bullet"/>
+      <w:lvlText w:val=""/>
+      <w:lvlJc w:val="left"/>
+      <w:pPr>
+        <w:tabs>
+          <w:tab w:val="num" w:pos="1080"/>
+        </w:tabs>
+        <w:ind w:left="1080" w:hanging="360"/>
+      </w:pPr>
+      <w:rPr>
+        <w:rFonts w:ascii="Symbol" w:hAnsi="Symbol" w:cs="OpenSymbol"/>
+      </w:rPr>
+    </w:lvl>
+    <w:lvl w:ilvl="1">
+      <w:start w:val="1"/>
+      <w:numFmt w:val="bullet"/>
+      <w:lvlText w:val="◦"/>
+      <w:lvlJc w:val="left"/>
+      <w:pPr>
+        <w:tabs>
+          <w:tab w:val="num" w:pos="1440"/>
+        </w:tabs>
+        <w:ind w:left="1440" w:hanging="360"/>
+      </w:pPr>
+      <w:rPr>
+        <w:rFonts w:ascii="OpenSymbol" w:hAnsi="OpenSymbol" w:cs="OpenSymbol"/>
+      </w:rPr>
+    </w:lvl>
+    <w:lvl w:ilvl="2">
+      <w:start w:val="1"/>
+      <w:numFmt w:val="bullet"/>
+      <w:lvlText w:val="▪"/>
+      <w:lvlJc w:val="left"/>
+      <w:pPr>
+        <w:tabs>
+          <w:tab w:val="num" w:pos="1800"/>
+        </w:tabs>
+        <w:ind w:left="1800" w:hanging="360"/>
+      </w:pPr>
+      <w:rPr>
+        <w:rFonts w:ascii="OpenSymbol" w:hAnsi="OpenSymbol" w:cs="OpenSymbol"/>
+      </w:rPr>
+    </w:lvl>
+    <w:lvl w:ilvl="3">
+      <w:start w:val="1"/>
+      <w:numFmt w:val="bullet"/>
+      <w:lvlText w:val=""/>
+      <w:lvlJc w:val="left"/>
+      <w:pPr>
+        <w:tabs>
+          <w:tab w:val="num" w:pos="2160"/>
+        </w:tabs>
+        <w:ind w:left="2160" w:hanging="360"/>
+      </w:pPr>
+      <w:rPr>
+        <w:rFonts w:ascii="Symbol" w:hAnsi="Symbol" w:cs="OpenSymbol"/>
+      </w:rPr>
+    </w:lvl>
+    <w:lvl w:ilvl="4">
+      <w:start w:val="1"/>
+      <w:numFmt w:val="bullet"/>
+      <w:lvlText w:val="◦"/>
+      <w:lvlJc w:val="left"/>
+      <w:pPr>
+        <w:tabs>
+          <w:tab w:val="num" w:pos="2520"/>
+        </w:tabs>
+        <w:ind w:left="2520" w:hanging="360"/>
+      </w:pPr>
+      <w:rPr>
+        <w:rFonts w:ascii="OpenSymbol" w:hAnsi="OpenSymbol" w:cs="OpenSymbol"/>
+      </w:rPr>
+    </w:lvl>
+    <w:lvl w:ilvl="5">
+      <w:start w:val="1"/>
+      <w:numFmt w:val="bullet"/>
+      <w:lvlText w:val="▪"/>
+      <w:lvlJc w:val="left"/>
+      <w:pPr>
+        <w:tabs>
+          <w:tab w:val="num" w:pos="2880"/>
+        </w:tabs>
+        <w:ind w:left="2880" w:hanging="360"/>
+      </w:pPr>
+      <w:rPr>
+        <w:rFonts w:ascii="OpenSymbol" w:hAnsi="OpenSymbol" w:cs="OpenSymbol"/>
+      </w:rPr>
+    </w:lvl>
+    <w:lvl w:ilvl="6">
+      <w:start w:val="1"/>
+      <w:numFmt w:val="bullet"/>
+      <w:lvlText w:val=""/>
+      <w:lvlJc w:val="left"/>
+      <w:pPr>
+        <w:tabs>
+          <w:tab w:val="num" w:pos="3240"/>
+        </w:tabs>
+        <w:ind w:left="3240" w:hanging="360"/>
+      </w:pPr>
+      <w:rPr>
+        <w:rFonts w:ascii="Symbol" w:hAnsi="Symbol" w:cs="OpenSymbol"/>
+      </w:rPr>
+    </w:lvl>
+    <w:lvl w:ilvl="7">
+      <w:start w:val="1"/>
+      <w:numFmt w:val="bullet"/>
+      <w:lvlText w:val="◦"/>
+      <w:lvlJc w:val="left"/>
+      <w:pPr>
+        <w:tabs>
+          <w:tab w:val="num" w:pos="3600"/>
+        </w:tabs>
+        <w:ind w:left="3600" w:hanging="360"/>
+      </w:pPr>
+      <w:rPr>
+        <w:rFonts w:ascii="OpenSymbol" w:hAnsi="OpenSymbol" w:cs="OpenSymbol"/>
+      </w:rPr>
+    </w:lvl>
+    <w:lvl w:ilvl="8">
+      <w:start w:val="1"/>
+      <w:numFmt w:val="bullet"/>
+      <w:lvlText w:val="▪"/>
+      <w:lvlJc w:val="left"/>
+      <w:pPr>
+        <w:tabs>
+          <w:tab w:val="num" w:pos="3960"/>
+        </w:tabs>
+        <w:ind w:left="3960" w:hanging="360"/>
+      </w:pPr>
+      <w:rPr>
+        <w:rFonts w:ascii="OpenSymbol" w:hAnsi="OpenSymbol" w:cs="OpenSymbol"/>
+      </w:rPr>
+    </w:lvl>
+  </w:abstractNum>
+  <w:abstractNum w:abstractNumId="13">
     <w:nsid w:val="77930333"/>
     <w:multiLevelType w:val="hybridMultilevel"/>
     <w:tmpl w:val="7736F13E"/>
@@ -4318,7 +5861,7 @@
       </w:rPr>
     </w:lvl>
   </w:abstractNum>
-  <w:abstractNum w:abstractNumId="13">
+  <w:abstractNum w:abstractNumId="14">
     <w:nsid w:val="7A9D275E"/>
     <w:multiLevelType w:val="hybridMultilevel"/>
     <w:tmpl w:val="D75CA49C"/>
@@ -4492,16 +6035,19 @@
     <w:abstractNumId w:val="1"/>
   </w:num>
   <w:num w:numId="21">
-    <w:abstractNumId w:val="13"/>
+    <w:abstractNumId w:val="14"/>
   </w:num>
   <w:num w:numId="22">
-    <w:abstractNumId w:val="12"/>
+    <w:abstractNumId w:val="13"/>
   </w:num>
   <w:num w:numId="23">
     <w:abstractNumId w:val="0"/>
   </w:num>
   <w:num w:numId="24">
     <w:abstractNumId w:val="11"/>
+  </w:num>
+  <w:num w:numId="25">
+    <w:abstractNumId w:val="12"/>
   </w:num>
 </w:numbering>
 </file>
@@ -4524,6 +6070,7 @@
     </w:pPrDefault>
   </w:docDefaults>
   <w:latentStyles w:defLockedState="0" w:defUIPriority="0" w:defSemiHidden="0" w:defUnhideWhenUsed="0" w:defQFormat="0" w:count="276">
+    <w:lsdException w:name="Placeholder Text" w:uiPriority="99"/>
     <w:lsdException w:name="Intense Quote" w:uiPriority="30" w:qFormat="1"/>
   </w:latentStyles>
   <w:style w:type="paragraph" w:default="1" w:styleId="Normal">
@@ -5870,6 +7417,7 @@
     </w:pPrDefault>
   </w:docDefaults>
   <w:latentStyles w:defLockedState="0" w:defUIPriority="0" w:defSemiHidden="0" w:defUnhideWhenUsed="0" w:defQFormat="0" w:count="276">
+    <w:lsdException w:name="Placeholder Text" w:uiPriority="99"/>
     <w:lsdException w:name="Intense Quote" w:uiPriority="30" w:qFormat="1"/>
   </w:latentStyles>
   <w:style w:type="paragraph" w:default="1" w:styleId="Normal">
@@ -7994,124 +9542,6 @@
         </a:p>
       </dgm:t>
     </dgm:pt>
-    <dgm:pt modelId="{B3D643B9-FA5D-4240-BB6A-D32BA780B2A0}">
-      <dgm:prSet phldrT="[Text]" custT="1"/>
-      <dgm:spPr/>
-      <dgm:t>
-        <a:bodyPr/>
-        <a:lstStyle/>
-        <a:p>
-          <a:r>
-            <a:rPr lang="en-US" sz="2000">
-              <a:latin typeface="Arial" pitchFamily="34" charset="0"/>
-              <a:cs typeface="Arial" pitchFamily="34" charset="0"/>
-            </a:rPr>
-            <a:t>egg</a:t>
-          </a:r>
-        </a:p>
-      </dgm:t>
-    </dgm:pt>
-    <dgm:pt modelId="{39E9B0C2-C203-4ABE-A32B-ED1F9ECECF8B}" type="parTrans" cxnId="{130C5D2C-9903-46F2-851C-B3DD4A34BBEE}">
-      <dgm:prSet/>
-      <dgm:spPr/>
-      <dgm:t>
-        <a:bodyPr/>
-        <a:lstStyle/>
-        <a:p>
-          <a:endParaRPr lang="en-US"/>
-        </a:p>
-      </dgm:t>
-    </dgm:pt>
-    <dgm:pt modelId="{BD62E855-A8B1-454D-818A-8BD281654F2C}" type="sibTrans" cxnId="{130C5D2C-9903-46F2-851C-B3DD4A34BBEE}">
-      <dgm:prSet/>
-      <dgm:spPr/>
-      <dgm:t>
-        <a:bodyPr/>
-        <a:lstStyle/>
-        <a:p>
-          <a:endParaRPr lang="en-US"/>
-        </a:p>
-      </dgm:t>
-    </dgm:pt>
-    <dgm:pt modelId="{79966127-8EBA-4CF9-9EFB-1D733B88F196}">
-      <dgm:prSet phldrT="[Text]" custT="1"/>
-      <dgm:spPr/>
-      <dgm:t>
-        <a:bodyPr/>
-        <a:lstStyle/>
-        <a:p>
-          <a:r>
-            <a:rPr lang="en-US" sz="2000">
-              <a:latin typeface="Arial" pitchFamily="34" charset="0"/>
-              <a:cs typeface="Arial" pitchFamily="34" charset="0"/>
-            </a:rPr>
-            <a:t>larva</a:t>
-          </a:r>
-        </a:p>
-      </dgm:t>
-    </dgm:pt>
-    <dgm:pt modelId="{C45B499D-BE4E-482D-8A4A-AC94C6DE763F}" type="parTrans" cxnId="{A8F0CE55-719F-491E-B409-B7AFD3513D0B}">
-      <dgm:prSet/>
-      <dgm:spPr/>
-      <dgm:t>
-        <a:bodyPr/>
-        <a:lstStyle/>
-        <a:p>
-          <a:endParaRPr lang="en-US"/>
-        </a:p>
-      </dgm:t>
-    </dgm:pt>
-    <dgm:pt modelId="{90FB5F8D-9067-440E-A51B-9EF675B7E347}" type="sibTrans" cxnId="{A8F0CE55-719F-491E-B409-B7AFD3513D0B}">
-      <dgm:prSet/>
-      <dgm:spPr/>
-      <dgm:t>
-        <a:bodyPr/>
-        <a:lstStyle/>
-        <a:p>
-          <a:endParaRPr lang="en-US"/>
-        </a:p>
-      </dgm:t>
-    </dgm:pt>
-    <dgm:pt modelId="{3CDD9091-2EBA-4CDC-8F9A-19FFF12AF4BB}">
-      <dgm:prSet phldrT="[Text]" custT="1"/>
-      <dgm:spPr/>
-      <dgm:t>
-        <a:bodyPr/>
-        <a:lstStyle/>
-        <a:p>
-          <a:pPr algn="ctr"/>
-          <a:r>
-            <a:rPr lang="en-US" sz="2000">
-              <a:latin typeface="Arial" pitchFamily="34" charset="0"/>
-              <a:cs typeface="Arial" pitchFamily="34" charset="0"/>
-            </a:rPr>
-            <a:t>pupa</a:t>
-          </a:r>
-        </a:p>
-      </dgm:t>
-    </dgm:pt>
-    <dgm:pt modelId="{3939E1F9-E251-49CD-A7AE-B0F15076E617}" type="parTrans" cxnId="{42F0897E-AC24-45F2-A1A8-33C46E2411DE}">
-      <dgm:prSet/>
-      <dgm:spPr/>
-      <dgm:t>
-        <a:bodyPr/>
-        <a:lstStyle/>
-        <a:p>
-          <a:endParaRPr lang="en-US"/>
-        </a:p>
-      </dgm:t>
-    </dgm:pt>
-    <dgm:pt modelId="{D22FD3F9-B72B-406C-91C7-8103B142B145}" type="sibTrans" cxnId="{42F0897E-AC24-45F2-A1A8-33C46E2411DE}">
-      <dgm:prSet/>
-      <dgm:spPr/>
-      <dgm:t>
-        <a:bodyPr/>
-        <a:lstStyle/>
-        <a:p>
-          <a:endParaRPr lang="en-US"/>
-        </a:p>
-      </dgm:t>
-    </dgm:pt>
     <dgm:pt modelId="{E522AE80-4638-408F-8633-192E816CE734}" type="pres">
       <dgm:prSet presAssocID="{9007B331-E094-497B-B685-343785ADDAFF}" presName="Name0" presStyleCnt="0">
         <dgm:presLayoutVars>
@@ -8128,79 +9558,15 @@
         </a:p>
       </dgm:t>
     </dgm:pt>
-    <dgm:pt modelId="{63937C9C-9F14-434A-9BAF-85D5D5AB61F2}" type="pres">
-      <dgm:prSet presAssocID="{B3D643B9-FA5D-4240-BB6A-D32BA780B2A0}" presName="Name5" presStyleLbl="vennNode1" presStyleIdx="0" presStyleCnt="3" custLinFactNeighborX="-572" custLinFactNeighborY="-8255">
-        <dgm:presLayoutVars>
-          <dgm:bulletEnabled val="1"/>
-        </dgm:presLayoutVars>
-      </dgm:prSet>
-      <dgm:spPr/>
-      <dgm:t>
-        <a:bodyPr/>
-        <a:lstStyle/>
-        <a:p>
-          <a:endParaRPr lang="en-US"/>
-        </a:p>
-      </dgm:t>
-    </dgm:pt>
-    <dgm:pt modelId="{BEE22975-460A-4562-B943-3AE12EDD2A97}" type="pres">
-      <dgm:prSet presAssocID="{BD62E855-A8B1-454D-818A-8BD281654F2C}" presName="space" presStyleCnt="0"/>
-      <dgm:spPr/>
-    </dgm:pt>
-    <dgm:pt modelId="{C33A5907-F0FD-4DB3-91DC-A0EB256249E9}" type="pres">
-      <dgm:prSet presAssocID="{79966127-8EBA-4CF9-9EFB-1D733B88F196}" presName="Name5" presStyleLbl="vennNode1" presStyleIdx="1" presStyleCnt="3" custLinFactNeighborY="-5896">
-        <dgm:presLayoutVars>
-          <dgm:bulletEnabled val="1"/>
-        </dgm:presLayoutVars>
-      </dgm:prSet>
-      <dgm:spPr/>
-      <dgm:t>
-        <a:bodyPr/>
-        <a:lstStyle/>
-        <a:p>
-          <a:endParaRPr lang="en-US"/>
-        </a:p>
-      </dgm:t>
-    </dgm:pt>
-    <dgm:pt modelId="{1EB798F2-B6AF-4939-8D0F-59854C6451CE}" type="pres">
-      <dgm:prSet presAssocID="{90FB5F8D-9067-440E-A51B-9EF675B7E347}" presName="space" presStyleCnt="0"/>
-      <dgm:spPr/>
-    </dgm:pt>
-    <dgm:pt modelId="{B870F6EA-4AA7-4B06-94DC-03C463281F9E}" type="pres">
-      <dgm:prSet presAssocID="{3CDD9091-2EBA-4CDC-8F9A-19FFF12AF4BB}" presName="Name5" presStyleLbl="vennNode1" presStyleIdx="2" presStyleCnt="3" custLinFactNeighborX="572" custLinFactNeighborY="-7710">
-        <dgm:presLayoutVars>
-          <dgm:bulletEnabled val="1"/>
-        </dgm:presLayoutVars>
-      </dgm:prSet>
-      <dgm:spPr/>
-      <dgm:t>
-        <a:bodyPr/>
-        <a:lstStyle/>
-        <a:p>
-          <a:endParaRPr lang="en-US"/>
-        </a:p>
-      </dgm:t>
-    </dgm:pt>
   </dgm:ptLst>
   <dgm:cxnLst>
-    <dgm:cxn modelId="{42F0897E-AC24-45F2-A1A8-33C46E2411DE}" srcId="{9007B331-E094-497B-B685-343785ADDAFF}" destId="{3CDD9091-2EBA-4CDC-8F9A-19FFF12AF4BB}" srcOrd="2" destOrd="0" parTransId="{3939E1F9-E251-49CD-A7AE-B0F15076E617}" sibTransId="{D22FD3F9-B72B-406C-91C7-8103B142B145}"/>
-    <dgm:cxn modelId="{A8F0CE55-719F-491E-B409-B7AFD3513D0B}" srcId="{9007B331-E094-497B-B685-343785ADDAFF}" destId="{79966127-8EBA-4CF9-9EFB-1D733B88F196}" srcOrd="1" destOrd="0" parTransId="{C45B499D-BE4E-482D-8A4A-AC94C6DE763F}" sibTransId="{90FB5F8D-9067-440E-A51B-9EF675B7E347}"/>
-    <dgm:cxn modelId="{846E64E0-F6BE-F249-87D8-218ACC23BB68}" type="presOf" srcId="{79966127-8EBA-4CF9-9EFB-1D733B88F196}" destId="{C33A5907-F0FD-4DB3-91DC-A0EB256249E9}" srcOrd="0" destOrd="0" presId="urn:microsoft.com/office/officeart/2005/8/layout/venn3"/>
-    <dgm:cxn modelId="{3D251B02-C041-734E-9866-DF8F3421BC28}" type="presOf" srcId="{3CDD9091-2EBA-4CDC-8F9A-19FFF12AF4BB}" destId="{B870F6EA-4AA7-4B06-94DC-03C463281F9E}" srcOrd="0" destOrd="0" presId="urn:microsoft.com/office/officeart/2005/8/layout/venn3"/>
-    <dgm:cxn modelId="{E67A978A-A1D5-D643-935E-252B2E08CE48}" type="presOf" srcId="{B3D643B9-FA5D-4240-BB6A-D32BA780B2A0}" destId="{63937C9C-9F14-434A-9BAF-85D5D5AB61F2}" srcOrd="0" destOrd="0" presId="urn:microsoft.com/office/officeart/2005/8/layout/venn3"/>
     <dgm:cxn modelId="{C6476738-932B-A747-B445-043C92F8404C}" type="presOf" srcId="{9007B331-E094-497B-B685-343785ADDAFF}" destId="{E522AE80-4638-408F-8633-192E816CE734}" srcOrd="0" destOrd="0" presId="urn:microsoft.com/office/officeart/2005/8/layout/venn3"/>
-    <dgm:cxn modelId="{130C5D2C-9903-46F2-851C-B3DD4A34BBEE}" srcId="{9007B331-E094-497B-B685-343785ADDAFF}" destId="{B3D643B9-FA5D-4240-BB6A-D32BA780B2A0}" srcOrd="0" destOrd="0" parTransId="{39E9B0C2-C203-4ABE-A32B-ED1F9ECECF8B}" sibTransId="{BD62E855-A8B1-454D-818A-8BD281654F2C}"/>
-    <dgm:cxn modelId="{15B790A8-A41A-4E4B-87BE-0484E1249A76}" type="presParOf" srcId="{E522AE80-4638-408F-8633-192E816CE734}" destId="{63937C9C-9F14-434A-9BAF-85D5D5AB61F2}" srcOrd="0" destOrd="0" presId="urn:microsoft.com/office/officeart/2005/8/layout/venn3"/>
-    <dgm:cxn modelId="{71F67209-33B8-A84E-9D4A-5E1BCAC71BDC}" type="presParOf" srcId="{E522AE80-4638-408F-8633-192E816CE734}" destId="{BEE22975-460A-4562-B943-3AE12EDD2A97}" srcOrd="1" destOrd="0" presId="urn:microsoft.com/office/officeart/2005/8/layout/venn3"/>
-    <dgm:cxn modelId="{B008711E-FEDE-2144-BCA6-1002F07B870C}" type="presParOf" srcId="{E522AE80-4638-408F-8633-192E816CE734}" destId="{C33A5907-F0FD-4DB3-91DC-A0EB256249E9}" srcOrd="2" destOrd="0" presId="urn:microsoft.com/office/officeart/2005/8/layout/venn3"/>
-    <dgm:cxn modelId="{C459CDEA-3A07-804D-97B2-CEB72CA4DAD4}" type="presParOf" srcId="{E522AE80-4638-408F-8633-192E816CE734}" destId="{1EB798F2-B6AF-4939-8D0F-59854C6451CE}" srcOrd="3" destOrd="0" presId="urn:microsoft.com/office/officeart/2005/8/layout/venn3"/>
-    <dgm:cxn modelId="{F34039FA-876B-134E-B8D3-B58BFC71C996}" type="presParOf" srcId="{E522AE80-4638-408F-8633-192E816CE734}" destId="{B870F6EA-4AA7-4B06-94DC-03C463281F9E}" srcOrd="4" destOrd="0" presId="urn:microsoft.com/office/officeart/2005/8/layout/venn3"/>
   </dgm:cxnLst>
   <dgm:bg/>
   <dgm:whole/>
   <dgm:extLst>
     <a:ext uri="http://schemas.microsoft.com/office/drawing/2008/diagram">
-      <dsp:dataModelExt xmlns:dsp="http://schemas.microsoft.com/office/drawing/2008/diagram" relId="rId19" minVer="http://schemas.openxmlformats.org/drawingml/2006/diagram"/>
+      <dsp:dataModelExt xmlns:dsp="http://schemas.microsoft.com/office/drawing/2008/diagram" relId="rId18" minVer="http://schemas.openxmlformats.org/drawingml/2006/diagram"/>
     </a:ext>
   </dgm:extLst>
 </dgm:dataModel>
@@ -8214,246 +9580,6 @@
       <dsp:cNvGrpSpPr/>
     </dsp:nvGrpSpPr>
     <dsp:grpSpPr/>
-    <dsp:sp modelId="{63937C9C-9F14-434A-9BAF-85D5D5AB61F2}">
-      <dsp:nvSpPr>
-        <dsp:cNvPr id="0" name=""/>
-        <dsp:cNvSpPr/>
-      </dsp:nvSpPr>
-      <dsp:spPr>
-        <a:xfrm>
-          <a:off x="0" y="0"/>
-          <a:ext cx="1610984" cy="1610984"/>
-        </a:xfrm>
-        <a:prstGeom prst="ellipse">
-          <a:avLst/>
-        </a:prstGeom>
-        <a:solidFill>
-          <a:schemeClr val="accent5">
-            <a:alpha val="50000"/>
-            <a:hueOff val="0"/>
-            <a:satOff val="0"/>
-            <a:lumOff val="0"/>
-            <a:alphaOff val="0"/>
-          </a:schemeClr>
-        </a:solidFill>
-        <a:ln w="38100" cap="flat" cmpd="sng" algn="ctr">
-          <a:solidFill>
-            <a:schemeClr val="lt1">
-              <a:hueOff val="0"/>
-              <a:satOff val="0"/>
-              <a:lumOff val="0"/>
-              <a:alphaOff val="0"/>
-            </a:schemeClr>
-          </a:solidFill>
-          <a:prstDash val="solid"/>
-        </a:ln>
-        <a:effectLst/>
-      </dsp:spPr>
-      <dsp:style>
-        <a:lnRef idx="3">
-          <a:scrgbClr r="0" g="0" b="0"/>
-        </a:lnRef>
-        <a:fillRef idx="1">
-          <a:scrgbClr r="0" g="0" b="0"/>
-        </a:fillRef>
-        <a:effectRef idx="0">
-          <a:scrgbClr r="0" g="0" b="0"/>
-        </a:effectRef>
-        <a:fontRef idx="minor">
-          <a:schemeClr val="tx1"/>
-        </a:fontRef>
-      </dsp:style>
-      <dsp:txBody>
-        <a:bodyPr spcFirstLastPara="0" vert="horz" wrap="square" lIns="88658" tIns="25400" rIns="88658" bIns="25400" numCol="1" spcCol="1270" anchor="ctr" anchorCtr="0">
-          <a:noAutofit/>
-        </a:bodyPr>
-        <a:lstStyle/>
-        <a:p>
-          <a:pPr lvl="0" algn="ctr" defTabSz="889000">
-            <a:lnSpc>
-              <a:spcPct val="90000"/>
-            </a:lnSpc>
-            <a:spcBef>
-              <a:spcPct val="0"/>
-            </a:spcBef>
-            <a:spcAft>
-              <a:spcPct val="35000"/>
-            </a:spcAft>
-          </a:pPr>
-          <a:r>
-            <a:rPr lang="en-US" sz="2000" kern="1200">
-              <a:latin typeface="Arial" pitchFamily="34" charset="0"/>
-              <a:cs typeface="Arial" pitchFamily="34" charset="0"/>
-            </a:rPr>
-            <a:t>egg</a:t>
-          </a:r>
-        </a:p>
-      </dsp:txBody>
-      <dsp:txXfrm>
-        <a:off x="235923" y="235923"/>
-        <a:ext cx="1139138" cy="1139138"/>
-      </dsp:txXfrm>
-    </dsp:sp>
-    <dsp:sp modelId="{C33A5907-F0FD-4DB3-91DC-A0EB256249E9}">
-      <dsp:nvSpPr>
-        <dsp:cNvPr id="0" name=""/>
-        <dsp:cNvSpPr/>
-      </dsp:nvSpPr>
-      <dsp:spPr>
-        <a:xfrm>
-          <a:off x="1290630" y="25799"/>
-          <a:ext cx="1610984" cy="1610984"/>
-        </a:xfrm>
-        <a:prstGeom prst="ellipse">
-          <a:avLst/>
-        </a:prstGeom>
-        <a:solidFill>
-          <a:schemeClr val="accent5">
-            <a:alpha val="50000"/>
-            <a:hueOff val="-9027899"/>
-            <a:satOff val="22229"/>
-            <a:lumOff val="-490"/>
-            <a:alphaOff val="0"/>
-          </a:schemeClr>
-        </a:solidFill>
-        <a:ln w="38100" cap="flat" cmpd="sng" algn="ctr">
-          <a:solidFill>
-            <a:schemeClr val="lt1">
-              <a:hueOff val="0"/>
-              <a:satOff val="0"/>
-              <a:lumOff val="0"/>
-              <a:alphaOff val="0"/>
-            </a:schemeClr>
-          </a:solidFill>
-          <a:prstDash val="solid"/>
-        </a:ln>
-        <a:effectLst/>
-      </dsp:spPr>
-      <dsp:style>
-        <a:lnRef idx="3">
-          <a:scrgbClr r="0" g="0" b="0"/>
-        </a:lnRef>
-        <a:fillRef idx="1">
-          <a:scrgbClr r="0" g="0" b="0"/>
-        </a:fillRef>
-        <a:effectRef idx="0">
-          <a:scrgbClr r="0" g="0" b="0"/>
-        </a:effectRef>
-        <a:fontRef idx="minor">
-          <a:schemeClr val="tx1"/>
-        </a:fontRef>
-      </dsp:style>
-      <dsp:txBody>
-        <a:bodyPr spcFirstLastPara="0" vert="horz" wrap="square" lIns="88658" tIns="25400" rIns="88658" bIns="25400" numCol="1" spcCol="1270" anchor="ctr" anchorCtr="0">
-          <a:noAutofit/>
-        </a:bodyPr>
-        <a:lstStyle/>
-        <a:p>
-          <a:pPr lvl="0" algn="ctr" defTabSz="889000">
-            <a:lnSpc>
-              <a:spcPct val="90000"/>
-            </a:lnSpc>
-            <a:spcBef>
-              <a:spcPct val="0"/>
-            </a:spcBef>
-            <a:spcAft>
-              <a:spcPct val="35000"/>
-            </a:spcAft>
-          </a:pPr>
-          <a:r>
-            <a:rPr lang="en-US" sz="2000" kern="1200">
-              <a:latin typeface="Arial" pitchFamily="34" charset="0"/>
-              <a:cs typeface="Arial" pitchFamily="34" charset="0"/>
-            </a:rPr>
-            <a:t>larva</a:t>
-          </a:r>
-        </a:p>
-      </dsp:txBody>
-      <dsp:txXfrm>
-        <a:off x="1526553" y="261722"/>
-        <a:ext cx="1139138" cy="1139138"/>
-      </dsp:txXfrm>
-    </dsp:sp>
-    <dsp:sp modelId="{B870F6EA-4AA7-4B06-94DC-03C463281F9E}">
-      <dsp:nvSpPr>
-        <dsp:cNvPr id="0" name=""/>
-        <dsp:cNvSpPr/>
-      </dsp:nvSpPr>
-      <dsp:spPr>
-        <a:xfrm>
-          <a:off x="2581260" y="0"/>
-          <a:ext cx="1610984" cy="1610984"/>
-        </a:xfrm>
-        <a:prstGeom prst="ellipse">
-          <a:avLst/>
-        </a:prstGeom>
-        <a:solidFill>
-          <a:schemeClr val="accent5">
-            <a:alpha val="50000"/>
-            <a:hueOff val="-18055798"/>
-            <a:satOff val="44459"/>
-            <a:lumOff val="-980"/>
-            <a:alphaOff val="0"/>
-          </a:schemeClr>
-        </a:solidFill>
-        <a:ln w="38100" cap="flat" cmpd="sng" algn="ctr">
-          <a:solidFill>
-            <a:schemeClr val="lt1">
-              <a:hueOff val="0"/>
-              <a:satOff val="0"/>
-              <a:lumOff val="0"/>
-              <a:alphaOff val="0"/>
-            </a:schemeClr>
-          </a:solidFill>
-          <a:prstDash val="solid"/>
-        </a:ln>
-        <a:effectLst/>
-      </dsp:spPr>
-      <dsp:style>
-        <a:lnRef idx="3">
-          <a:scrgbClr r="0" g="0" b="0"/>
-        </a:lnRef>
-        <a:fillRef idx="1">
-          <a:scrgbClr r="0" g="0" b="0"/>
-        </a:fillRef>
-        <a:effectRef idx="0">
-          <a:scrgbClr r="0" g="0" b="0"/>
-        </a:effectRef>
-        <a:fontRef idx="minor">
-          <a:schemeClr val="tx1"/>
-        </a:fontRef>
-      </dsp:style>
-      <dsp:txBody>
-        <a:bodyPr spcFirstLastPara="0" vert="horz" wrap="square" lIns="88658" tIns="25400" rIns="88658" bIns="25400" numCol="1" spcCol="1270" anchor="ctr" anchorCtr="0">
-          <a:noAutofit/>
-        </a:bodyPr>
-        <a:lstStyle/>
-        <a:p>
-          <a:pPr lvl="0" algn="ctr" defTabSz="889000">
-            <a:lnSpc>
-              <a:spcPct val="90000"/>
-            </a:lnSpc>
-            <a:spcBef>
-              <a:spcPct val="0"/>
-            </a:spcBef>
-            <a:spcAft>
-              <a:spcPct val="35000"/>
-            </a:spcAft>
-          </a:pPr>
-          <a:r>
-            <a:rPr lang="en-US" sz="2000" kern="1200">
-              <a:latin typeface="Arial" pitchFamily="34" charset="0"/>
-              <a:cs typeface="Arial" pitchFamily="34" charset="0"/>
-            </a:rPr>
-            <a:t>pupa</a:t>
-          </a:r>
-        </a:p>
-      </dsp:txBody>
-      <dsp:txXfrm>
-        <a:off x="2817183" y="235923"/>
-        <a:ext cx="1139138" cy="1139138"/>
-      </dsp:txXfrm>
-    </dsp:sp>
   </dsp:spTree>
 </dsp:drawing>
 </file>
@@ -9626,6 +10752,566 @@
     </dgm:style>
   </dgm:styleLbl>
 </dgm:styleDef>
+</file>
+
+<file path=word/glossary/document.xml><?xml version="1.0" encoding="utf-8"?>
+<w:glossaryDocument xmlns:wpc="http://schemas.microsoft.com/office/word/2010/wordprocessingCanvas" xmlns:mo="http://schemas.microsoft.com/office/mac/office/2008/main" xmlns:mc="http://schemas.openxmlformats.org/markup-compatibility/2006" xmlns:mv="urn:schemas-microsoft-com:mac:vml" xmlns:o="urn:schemas-microsoft-com:office:office" xmlns:r="http://schemas.openxmlformats.org/officeDocument/2006/relationships" xmlns:m="http://schemas.openxmlformats.org/officeDocument/2006/math" xmlns:v="urn:schemas-microsoft-com:vml" xmlns:wp14="http://schemas.microsoft.com/office/word/2010/wordprocessingDrawing" xmlns:wp="http://schemas.openxmlformats.org/drawingml/2006/wordprocessingDrawing" xmlns:w10="urn:schemas-microsoft-com:office:word" xmlns:w="http://schemas.openxmlformats.org/wordprocessingml/2006/main" xmlns:w14="http://schemas.microsoft.com/office/word/2010/wordml" xmlns:wpg="http://schemas.microsoft.com/office/word/2010/wordprocessingGroup" xmlns:wpi="http://schemas.microsoft.com/office/word/2010/wordprocessingInk" xmlns:wne="http://schemas.microsoft.com/office/word/2006/wordml" xmlns:wps="http://schemas.microsoft.com/office/word/2010/wordprocessingShape" mc:Ignorable="w14 wp14"/>
+</file>
+
+<file path=word/glossary/fontTable.xml><?xml version="1.0" encoding="utf-8"?>
+<w:fonts xmlns:mc="http://schemas.openxmlformats.org/markup-compatibility/2006" xmlns:r="http://schemas.openxmlformats.org/officeDocument/2006/relationships" xmlns:w="http://schemas.openxmlformats.org/wordprocessingml/2006/main" xmlns:w14="http://schemas.microsoft.com/office/word/2010/wordml" mc:Ignorable="w14">
+  <w:font w:name="Symbol">
+    <w:panose1 w:val="00000000000000000000"/>
+    <w:charset w:val="02"/>
+    <w:family w:val="auto"/>
+    <w:pitch w:val="variable"/>
+    <w:sig w:usb0="00000000" w:usb1="10000000" w:usb2="00000000" w:usb3="00000000" w:csb0="80000000" w:csb1="00000000"/>
+  </w:font>
+  <w:font w:name="Times New Roman">
+    <w:panose1 w:val="02020603050405020304"/>
+    <w:charset w:val="00"/>
+    <w:family w:val="auto"/>
+    <w:pitch w:val="variable"/>
+    <w:sig w:usb0="E0002AFF" w:usb1="C0007841" w:usb2="00000009" w:usb3="00000000" w:csb0="000001FF" w:csb1="00000000"/>
+  </w:font>
+  <w:font w:name="Courier New">
+    <w:panose1 w:val="02070309020205020404"/>
+    <w:charset w:val="00"/>
+    <w:family w:val="auto"/>
+    <w:pitch w:val="variable"/>
+    <w:sig w:usb0="E0002AFF" w:usb1="C0007843" w:usb2="00000009" w:usb3="00000000" w:csb0="000001FF" w:csb1="00000000"/>
+  </w:font>
+  <w:font w:name="Wingdings">
+    <w:panose1 w:val="05000000000000000000"/>
+    <w:charset w:val="02"/>
+    <w:family w:val="auto"/>
+    <w:pitch w:val="variable"/>
+    <w:sig w:usb0="00000000" w:usb1="10000000" w:usb2="00000000" w:usb3="00000000" w:csb0="80000000" w:csb1="00000000"/>
+  </w:font>
+  <w:font w:name="Monotype Corsiva">
+    <w:panose1 w:val="03010101010201010101"/>
+    <w:charset w:val="00"/>
+    <w:family w:val="auto"/>
+    <w:pitch w:val="variable"/>
+    <w:sig w:usb0="00000003" w:usb1="00000000" w:usb2="00000000" w:usb3="00000000" w:csb0="00000001" w:csb1="00000000"/>
+  </w:font>
+  <w:font w:name="OpenSymbol">
+    <w:altName w:val="Arial Unicode MS"/>
+    <w:charset w:val="80"/>
+    <w:family w:val="auto"/>
+    <w:pitch w:val="default"/>
+  </w:font>
+  <w:font w:name="ＭＳ Ｐ明朝">
+    <w:charset w:val="4E"/>
+    <w:family w:val="auto"/>
+    <w:pitch w:val="variable"/>
+    <w:sig w:usb0="E00002FF" w:usb1="6AC7FDFB" w:usb2="00000012" w:usb3="00000000" w:csb0="0002009F" w:csb1="00000000"/>
+  </w:font>
+  <w:font w:name="Arial">
+    <w:panose1 w:val="020B0604020202020204"/>
+    <w:charset w:val="00"/>
+    <w:family w:val="auto"/>
+    <w:pitch w:val="variable"/>
+    <w:sig w:usb0="E0002AFF" w:usb1="C0007843" w:usb2="00000009" w:usb3="00000000" w:csb0="000001FF" w:csb1="00000000"/>
+  </w:font>
+  <w:font w:name="Tahoma">
+    <w:panose1 w:val="020B0604030504040204"/>
+    <w:charset w:val="00"/>
+    <w:family w:val="auto"/>
+    <w:pitch w:val="variable"/>
+    <w:sig w:usb0="E1002AFF" w:usb1="C000605B" w:usb2="00000029" w:usb3="00000000" w:csb0="000101FF" w:csb1="00000000"/>
+  </w:font>
+  <w:font w:name="Lucida Grande">
+    <w:panose1 w:val="020B0600040502020204"/>
+    <w:charset w:val="00"/>
+    <w:family w:val="auto"/>
+    <w:pitch w:val="variable"/>
+    <w:sig w:usb0="E1000AEF" w:usb1="5000A1FF" w:usb2="00000000" w:usb3="00000000" w:csb0="000001BF" w:csb1="00000000"/>
+  </w:font>
+  <w:font w:name="Cambria Math">
+    <w:panose1 w:val="02040503050406030204"/>
+    <w:charset w:val="00"/>
+    <w:family w:val="auto"/>
+    <w:pitch w:val="variable"/>
+    <w:sig w:usb0="E00002FF" w:usb1="420024FF" w:usb2="00000000" w:usb3="00000000" w:csb0="0000019F" w:csb1="00000000"/>
+  </w:font>
+  <w:font w:name="Consolas">
+    <w:panose1 w:val="020B0609020204030204"/>
+    <w:charset w:val="00"/>
+    <w:family w:val="auto"/>
+    <w:pitch w:val="variable"/>
+    <w:sig w:usb0="E10002FF" w:usb1="4000FCFF" w:usb2="00000009" w:usb3="00000000" w:csb0="0000019F" w:csb1="00000000"/>
+  </w:font>
+  <w:font w:name="ＭＳ Ｐゴシック">
+    <w:charset w:val="4E"/>
+    <w:family w:val="auto"/>
+    <w:pitch w:val="variable"/>
+    <w:sig w:usb0="E00002FF" w:usb1="6AC7FDFB" w:usb2="00000012" w:usb3="00000000" w:csb0="0002009F" w:csb1="00000000"/>
+  </w:font>
+  <w:font w:name="Cambria">
+    <w:panose1 w:val="02040503050406030204"/>
+    <w:charset w:val="00"/>
+    <w:family w:val="auto"/>
+    <w:pitch w:val="variable"/>
+    <w:sig w:usb0="E00002FF" w:usb1="400004FF" w:usb2="00000000" w:usb3="00000000" w:csb0="0000019F" w:csb1="00000000"/>
+  </w:font>
+  <w:font w:name="ＭＳ 明朝">
+    <w:charset w:val="4E"/>
+    <w:family w:val="auto"/>
+    <w:pitch w:val="variable"/>
+    <w:sig w:usb0="E00002FF" w:usb1="6AC7FDFB" w:usb2="00000012" w:usb3="00000000" w:csb0="0002009F" w:csb1="00000000"/>
+  </w:font>
+  <w:font w:name="ＭＳ ゴシック">
+    <w:charset w:val="4E"/>
+    <w:family w:val="auto"/>
+    <w:pitch w:val="variable"/>
+    <w:sig w:usb0="E00002FF" w:usb1="6AC7FDFB" w:usb2="00000012" w:usb3="00000000" w:csb0="0002009F" w:csb1="00000000"/>
+  </w:font>
+  <w:font w:name="Calibri">
+    <w:panose1 w:val="020F0502020204030204"/>
+    <w:charset w:val="00"/>
+    <w:family w:val="auto"/>
+    <w:pitch w:val="variable"/>
+    <w:sig w:usb0="E10002FF" w:usb1="4000ACFF" w:usb2="00000009" w:usb3="00000000" w:csb0="0000019F" w:csb1="00000000"/>
+  </w:font>
+</w:fonts>
+</file>
+
+<file path=word/glossary/settings.xml><?xml version="1.0" encoding="utf-8"?>
+<w:settings xmlns:mc="http://schemas.openxmlformats.org/markup-compatibility/2006" xmlns:o="urn:schemas-microsoft-com:office:office" xmlns:r="http://schemas.openxmlformats.org/officeDocument/2006/relationships" xmlns:m="http://schemas.openxmlformats.org/officeDocument/2006/math" xmlns:v="urn:schemas-microsoft-com:vml" xmlns:w10="urn:schemas-microsoft-com:office:word" xmlns:w="http://schemas.openxmlformats.org/wordprocessingml/2006/main" xmlns:w14="http://schemas.microsoft.com/office/word/2010/wordml" xmlns:sl="http://schemas.openxmlformats.org/schemaLibrary/2006/main" mc:Ignorable="w14">
+  <w:view w:val="normal"/>
+  <w:defaultTabStop w:val="720"/>
+  <w:characterSpacingControl w:val="doNotCompress"/>
+  <w:compat>
+    <w:useFELayout/>
+    <w:compatSetting w:name="compatibilityMode" w:uri="http://schemas.microsoft.com/office/word" w:val="14"/>
+    <w:compatSetting w:name="overrideTableStyleFontSizeAndJustification" w:uri="http://schemas.microsoft.com/office/word" w:val="1"/>
+    <w:compatSetting w:name="enableOpenTypeFeatures" w:uri="http://schemas.microsoft.com/office/word" w:val="1"/>
+    <w:compatSetting w:name="doNotFlipMirrorIndents" w:uri="http://schemas.microsoft.com/office/word" w:val="1"/>
+  </w:compat>
+  <w:rsids>
+    <w:rsidRoot w:val="00107BA6"/>
+    <w:rsid w:val="00107BA6"/>
+  </w:rsids>
+  <m:mathPr>
+    <m:mathFont m:val="Cambria Math"/>
+    <m:brkBin m:val="before"/>
+    <m:brkBinSub m:val="--"/>
+    <m:smallFrac m:val="0"/>
+    <m:dispDef/>
+    <m:lMargin m:val="0"/>
+    <m:rMargin m:val="0"/>
+    <m:defJc m:val="centerGroup"/>
+    <m:wrapIndent m:val="1440"/>
+    <m:intLim m:val="subSup"/>
+    <m:naryLim m:val="undOvr"/>
+  </m:mathPr>
+  <w:themeFontLang w:val="en-US" w:eastAsia="ja-JP"/>
+  <w:clrSchemeMapping w:bg1="light1" w:t1="dark1" w:bg2="light2" w:t2="dark2" w:accent1="accent1" w:accent2="accent2" w:accent3="accent3" w:accent4="accent4" w:accent5="accent5" w:accent6="accent6" w:hyperlink="hyperlink" w:followedHyperlink="followedHyperlink"/>
+  <w:doNotAutoCompressPictures/>
+  <w:decimalSymbol w:val="."/>
+  <w:listSeparator w:val=","/>
+  <w14:defaultImageDpi w14:val="300"/>
+</w:settings>
+</file>
+
+<file path=word/glossary/styles.xml><?xml version="1.0" encoding="utf-8"?>
+<w:styles xmlns:mc="http://schemas.openxmlformats.org/markup-compatibility/2006" xmlns:r="http://schemas.openxmlformats.org/officeDocument/2006/relationships" xmlns:w="http://schemas.openxmlformats.org/wordprocessingml/2006/main" xmlns:w14="http://schemas.microsoft.com/office/word/2010/wordml" mc:Ignorable="w14">
+  <w:docDefaults>
+    <w:rPrDefault>
+      <w:rPr>
+        <w:rFonts w:asciiTheme="minorHAnsi" w:eastAsiaTheme="minorEastAsia" w:hAnsiTheme="minorHAnsi" w:cstheme="minorBidi"/>
+        <w:sz w:val="24"/>
+        <w:szCs w:val="24"/>
+        <w:lang w:val="en-US" w:eastAsia="ja-JP" w:bidi="ar-SA"/>
+      </w:rPr>
+    </w:rPrDefault>
+    <w:pPrDefault/>
+  </w:docDefaults>
+  <w:latentStyles w:defLockedState="0" w:defUIPriority="99" w:defSemiHidden="1" w:defUnhideWhenUsed="1" w:defQFormat="0" w:count="276">
+    <w:lsdException w:name="Normal" w:semiHidden="0" w:uiPriority="0" w:unhideWhenUsed="0" w:qFormat="1"/>
+    <w:lsdException w:name="heading 1" w:semiHidden="0" w:uiPriority="9" w:unhideWhenUsed="0" w:qFormat="1"/>
+    <w:lsdException w:name="heading 2" w:uiPriority="9" w:qFormat="1"/>
+    <w:lsdException w:name="heading 3" w:uiPriority="9" w:qFormat="1"/>
+    <w:lsdException w:name="heading 4" w:uiPriority="9" w:qFormat="1"/>
+    <w:lsdException w:name="heading 5" w:uiPriority="9" w:qFormat="1"/>
+    <w:lsdException w:name="heading 6" w:uiPriority="9" w:qFormat="1"/>
+    <w:lsdException w:name="heading 7" w:uiPriority="9" w:qFormat="1"/>
+    <w:lsdException w:name="heading 8" w:uiPriority="9" w:qFormat="1"/>
+    <w:lsdException w:name="heading 9" w:uiPriority="9" w:qFormat="1"/>
+    <w:lsdException w:name="toc 1" w:uiPriority="39"/>
+    <w:lsdException w:name="toc 2" w:uiPriority="39"/>
+    <w:lsdException w:name="toc 3" w:uiPriority="39"/>
+    <w:lsdException w:name="toc 4" w:uiPriority="39"/>
+    <w:lsdException w:name="toc 5" w:uiPriority="39"/>
+    <w:lsdException w:name="toc 6" w:uiPriority="39"/>
+    <w:lsdException w:name="toc 7" w:uiPriority="39"/>
+    <w:lsdException w:name="toc 8" w:uiPriority="39"/>
+    <w:lsdException w:name="toc 9" w:uiPriority="39"/>
+    <w:lsdException w:name="caption" w:uiPriority="35" w:qFormat="1"/>
+    <w:lsdException w:name="Title" w:semiHidden="0" w:uiPriority="10" w:unhideWhenUsed="0" w:qFormat="1"/>
+    <w:lsdException w:name="Default Paragraph Font" w:uiPriority="1"/>
+    <w:lsdException w:name="Subtitle" w:semiHidden="0" w:uiPriority="11" w:unhideWhenUsed="0" w:qFormat="1"/>
+    <w:lsdException w:name="Strong" w:semiHidden="0" w:uiPriority="22" w:unhideWhenUsed="0" w:qFormat="1"/>
+    <w:lsdException w:name="Emphasis" w:semiHidden="0" w:uiPriority="20" w:unhideWhenUsed="0" w:qFormat="1"/>
+    <w:lsdException w:name="Table Grid" w:semiHidden="0" w:uiPriority="59" w:unhideWhenUsed="0"/>
+    <w:lsdException w:name="Placeholder Text" w:unhideWhenUsed="0"/>
+    <w:lsdException w:name="No Spacing" w:semiHidden="0" w:uiPriority="1" w:unhideWhenUsed="0" w:qFormat="1"/>
+    <w:lsdException w:name="Light Shading" w:semiHidden="0" w:uiPriority="60" w:unhideWhenUsed="0"/>
+    <w:lsdException w:name="Light List" w:semiHidden="0" w:uiPriority="61" w:unhideWhenUsed="0"/>
+    <w:lsdException w:name="Light Grid" w:semiHidden="0" w:uiPriority="62" w:unhideWhenUsed="0"/>
+    <w:lsdException w:name="Medium Shading 1" w:semiHidden="0" w:uiPriority="63" w:unhideWhenUsed="0"/>
+    <w:lsdException w:name="Medium Shading 2" w:semiHidden="0" w:uiPriority="64" w:unhideWhenUsed="0"/>
+    <w:lsdException w:name="Medium List 1" w:semiHidden="0" w:uiPriority="65" w:unhideWhenUsed="0"/>
+    <w:lsdException w:name="Medium List 2" w:semiHidden="0" w:uiPriority="66" w:unhideWhenUsed="0"/>
+    <w:lsdException w:name="Medium Grid 1" w:semiHidden="0" w:uiPriority="67" w:unhideWhenUsed="0"/>
+    <w:lsdException w:name="Medium Grid 2" w:semiHidden="0" w:uiPriority="68" w:unhideWhenUsed="0"/>
+    <w:lsdException w:name="Medium Grid 3" w:semiHidden="0" w:uiPriority="69" w:unhideWhenUsed="0"/>
+    <w:lsdException w:name="Dark List" w:semiHidden="0" w:uiPriority="70" w:unhideWhenUsed="0"/>
+    <w:lsdException w:name="Colorful Shading" w:semiHidden="0" w:uiPriority="71" w:unhideWhenUsed="0"/>
+    <w:lsdException w:name="Colorful List" w:semiHidden="0" w:uiPriority="72" w:unhideWhenUsed="0"/>
+    <w:lsdException w:name="Colorful Grid" w:semiHidden="0" w:uiPriority="73" w:unhideWhenUsed="0"/>
+    <w:lsdException w:name="Light Shading Accent 1" w:semiHidden="0" w:uiPriority="60" w:unhideWhenUsed="0"/>
+    <w:lsdException w:name="Light List Accent 1" w:semiHidden="0" w:uiPriority="61" w:unhideWhenUsed="0"/>
+    <w:lsdException w:name="Light Grid Accent 1" w:semiHidden="0" w:uiPriority="62" w:unhideWhenUsed="0"/>
+    <w:lsdException w:name="Medium Shading 1 Accent 1" w:semiHidden="0" w:uiPriority="63" w:unhideWhenUsed="0"/>
+    <w:lsdException w:name="Medium Shading 2 Accent 1" w:semiHidden="0" w:uiPriority="64" w:unhideWhenUsed="0"/>
+    <w:lsdException w:name="Medium List 1 Accent 1" w:semiHidden="0" w:uiPriority="65" w:unhideWhenUsed="0"/>
+    <w:lsdException w:name="Revision" w:unhideWhenUsed="0"/>
+    <w:lsdException w:name="List Paragraph" w:semiHidden="0" w:uiPriority="34" w:unhideWhenUsed="0" w:qFormat="1"/>
+    <w:lsdException w:name="Quote" w:semiHidden="0" w:uiPriority="29" w:unhideWhenUsed="0" w:qFormat="1"/>
+    <w:lsdException w:name="Intense Quote" w:semiHidden="0" w:uiPriority="30" w:unhideWhenUsed="0" w:qFormat="1"/>
+    <w:lsdException w:name="Medium List 2 Accent 1" w:semiHidden="0" w:uiPriority="66" w:unhideWhenUsed="0"/>
+    <w:lsdException w:name="Medium Grid 1 Accent 1" w:semiHidden="0" w:uiPriority="67" w:unhideWhenUsed="0"/>
+    <w:lsdException w:name="Medium Grid 2 Accent 1" w:semiHidden="0" w:uiPriority="68" w:unhideWhenUsed="0"/>
+    <w:lsdException w:name="Medium Grid 3 Accent 1" w:semiHidden="0" w:uiPriority="69" w:unhideWhenUsed="0"/>
+    <w:lsdException w:name="Dark List Accent 1" w:semiHidden="0" w:uiPriority="70" w:unhideWhenUsed="0"/>
+    <w:lsdException w:name="Colorful Shading Accent 1" w:semiHidden="0" w:uiPriority="71" w:unhideWhenUsed="0"/>
+    <w:lsdException w:name="Colorful List Accent 1" w:semiHidden="0" w:uiPriority="72" w:unhideWhenUsed="0"/>
+    <w:lsdException w:name="Colorful Grid Accent 1" w:semiHidden="0" w:uiPriority="73" w:unhideWhenUsed="0"/>
+    <w:lsdException w:name="Light Shading Accent 2" w:semiHidden="0" w:uiPriority="60" w:unhideWhenUsed="0"/>
+    <w:lsdException w:name="Light List Accent 2" w:semiHidden="0" w:uiPriority="61" w:unhideWhenUsed="0"/>
+    <w:lsdException w:name="Light Grid Accent 2" w:semiHidden="0" w:uiPriority="62" w:unhideWhenUsed="0"/>
+    <w:lsdException w:name="Medium Shading 1 Accent 2" w:semiHidden="0" w:uiPriority="63" w:unhideWhenUsed="0"/>
+    <w:lsdException w:name="Medium Shading 2 Accent 2" w:semiHidden="0" w:uiPriority="64" w:unhideWhenUsed="0"/>
+    <w:lsdException w:name="Medium List 1 Accent 2" w:semiHidden="0" w:uiPriority="65" w:unhideWhenUsed="0"/>
+    <w:lsdException w:name="Medium List 2 Accent 2" w:semiHidden="0" w:uiPriority="66" w:unhideWhenUsed="0"/>
+    <w:lsdException w:name="Medium Grid 1 Accent 2" w:semiHidden="0" w:uiPriority="67" w:unhideWhenUsed="0"/>
+    <w:lsdException w:name="Medium Grid 2 Accent 2" w:semiHidden="0" w:uiPriority="68" w:unhideWhenUsed="0"/>
+    <w:lsdException w:name="Medium Grid 3 Accent 2" w:semiHidden="0" w:uiPriority="69" w:unhideWhenUsed="0"/>
+    <w:lsdException w:name="Dark List Accent 2" w:semiHidden="0" w:uiPriority="70" w:unhideWhenUsed="0"/>
+    <w:lsdException w:name="Colorful Shading Accent 2" w:semiHidden="0" w:uiPriority="71" w:unhideWhenUsed="0"/>
+    <w:lsdException w:name="Colorful List Accent 2" w:semiHidden="0" w:uiPriority="72" w:unhideWhenUsed="0"/>
+    <w:lsdException w:name="Colorful Grid Accent 2" w:semiHidden="0" w:uiPriority="73" w:unhideWhenUsed="0"/>
+    <w:lsdException w:name="Light Shading Accent 3" w:semiHidden="0" w:uiPriority="60" w:unhideWhenUsed="0"/>
+    <w:lsdException w:name="Light List Accent 3" w:semiHidden="0" w:uiPriority="61" w:unhideWhenUsed="0"/>
+    <w:lsdException w:name="Light Grid Accent 3" w:semiHidden="0" w:uiPriority="62" w:unhideWhenUsed="0"/>
+    <w:lsdException w:name="Medium Shading 1 Accent 3" w:semiHidden="0" w:uiPriority="63" w:unhideWhenUsed="0"/>
+    <w:lsdException w:name="Medium Shading 2 Accent 3" w:semiHidden="0" w:uiPriority="64" w:unhideWhenUsed="0"/>
+    <w:lsdException w:name="Medium List 1 Accent 3" w:semiHidden="0" w:uiPriority="65" w:unhideWhenUsed="0"/>
+    <w:lsdException w:name="Medium List 2 Accent 3" w:semiHidden="0" w:uiPriority="66" w:unhideWhenUsed="0"/>
+    <w:lsdException w:name="Medium Grid 1 Accent 3" w:semiHidden="0" w:uiPriority="67" w:unhideWhenUsed="0"/>
+    <w:lsdException w:name="Medium Grid 2 Accent 3" w:semiHidden="0" w:uiPriority="68" w:unhideWhenUsed="0"/>
+    <w:lsdException w:name="Medium Grid 3 Accent 3" w:semiHidden="0" w:uiPriority="69" w:unhideWhenUsed="0"/>
+    <w:lsdException w:name="Dark List Accent 3" w:semiHidden="0" w:uiPriority="70" w:unhideWhenUsed="0"/>
+    <w:lsdException w:name="Colorful Shading Accent 3" w:semiHidden="0" w:uiPriority="71" w:unhideWhenUsed="0"/>
+    <w:lsdException w:name="Colorful List Accent 3" w:semiHidden="0" w:uiPriority="72" w:unhideWhenUsed="0"/>
+    <w:lsdException w:name="Colorful Grid Accent 3" w:semiHidden="0" w:uiPriority="73" w:unhideWhenUsed="0"/>
+    <w:lsdException w:name="Light Shading Accent 4" w:semiHidden="0" w:uiPriority="60" w:unhideWhenUsed="0"/>
+    <w:lsdException w:name="Light List Accent 4" w:semiHidden="0" w:uiPriority="61" w:unhideWhenUsed="0"/>
+    <w:lsdException w:name="Light Grid Accent 4" w:semiHidden="0" w:uiPriority="62" w:unhideWhenUsed="0"/>
+    <w:lsdException w:name="Medium Shading 1 Accent 4" w:semiHidden="0" w:uiPriority="63" w:unhideWhenUsed="0"/>
+    <w:lsdException w:name="Medium Shading 2 Accent 4" w:semiHidden="0" w:uiPriority="64" w:unhideWhenUsed="0"/>
+    <w:lsdException w:name="Medium List 1 Accent 4" w:semiHidden="0" w:uiPriority="65" w:unhideWhenUsed="0"/>
+    <w:lsdException w:name="Medium List 2 Accent 4" w:semiHidden="0" w:uiPriority="66" w:unhideWhenUsed="0"/>
+    <w:lsdException w:name="Medium Grid 1 Accent 4" w:semiHidden="0" w:uiPriority="67" w:unhideWhenUsed="0"/>
+    <w:lsdException w:name="Medium Grid 2 Accent 4" w:semiHidden="0" w:uiPriority="68" w:unhideWhenUsed="0"/>
+    <w:lsdException w:name="Medium Grid 3 Accent 4" w:semiHidden="0" w:uiPriority="69" w:unhideWhenUsed="0"/>
+    <w:lsdException w:name="Dark List Accent 4" w:semiHidden="0" w:uiPriority="70" w:unhideWhenUsed="0"/>
+    <w:lsdException w:name="Colorful Shading Accent 4" w:semiHidden="0" w:uiPriority="71" w:unhideWhenUsed="0"/>
+    <w:lsdException w:name="Colorful List Accent 4" w:semiHidden="0" w:uiPriority="72" w:unhideWhenUsed="0"/>
+    <w:lsdException w:name="Colorful Grid Accent 4" w:semiHidden="0" w:uiPriority="73" w:unhideWhenUsed="0"/>
+    <w:lsdException w:name="Light Shading Accent 5" w:semiHidden="0" w:uiPriority="60" w:unhideWhenUsed="0"/>
+    <w:lsdException w:name="Light List Accent 5" w:semiHidden="0" w:uiPriority="61" w:unhideWhenUsed="0"/>
+    <w:lsdException w:name="Light Grid Accent 5" w:semiHidden="0" w:uiPriority="62" w:unhideWhenUsed="0"/>
+    <w:lsdException w:name="Medium Shading 1 Accent 5" w:semiHidden="0" w:uiPriority="63" w:unhideWhenUsed="0"/>
+    <w:lsdException w:name="Medium Shading 2 Accent 5" w:semiHidden="0" w:uiPriority="64" w:unhideWhenUsed="0"/>
+    <w:lsdException w:name="Medium List 1 Accent 5" w:semiHidden="0" w:uiPriority="65" w:unhideWhenUsed="0"/>
+    <w:lsdException w:name="Medium List 2 Accent 5" w:semiHidden="0" w:uiPriority="66" w:unhideWhenUsed="0"/>
+    <w:lsdException w:name="Medium Grid 1 Accent 5" w:semiHidden="0" w:uiPriority="67" w:unhideWhenUsed="0"/>
+    <w:lsdException w:name="Medium Grid 2 Accent 5" w:semiHidden="0" w:uiPriority="68" w:unhideWhenUsed="0"/>
+    <w:lsdException w:name="Medium Grid 3 Accent 5" w:semiHidden="0" w:uiPriority="69" w:unhideWhenUsed="0"/>
+    <w:lsdException w:name="Dark List Accent 5" w:semiHidden="0" w:uiPriority="70" w:unhideWhenUsed="0"/>
+    <w:lsdException w:name="Colorful Shading Accent 5" w:semiHidden="0" w:uiPriority="71" w:unhideWhenUsed="0"/>
+    <w:lsdException w:name="Colorful List Accent 5" w:semiHidden="0" w:uiPriority="72" w:unhideWhenUsed="0"/>
+    <w:lsdException w:name="Colorful Grid Accent 5" w:semiHidden="0" w:uiPriority="73" w:unhideWhenUsed="0"/>
+    <w:lsdException w:name="Light Shading Accent 6" w:semiHidden="0" w:uiPriority="60" w:unhideWhenUsed="0"/>
+    <w:lsdException w:name="Light List Accent 6" w:semiHidden="0" w:uiPriority="61" w:unhideWhenUsed="0"/>
+    <w:lsdException w:name="Light Grid Accent 6" w:semiHidden="0" w:uiPriority="62" w:unhideWhenUsed="0"/>
+    <w:lsdException w:name="Medium Shading 1 Accent 6" w:semiHidden="0" w:uiPriority="63" w:unhideWhenUsed="0"/>
+    <w:lsdException w:name="Medium Shading 2 Accent 6" w:semiHidden="0" w:uiPriority="64" w:unhideWhenUsed="0"/>
+    <w:lsdException w:name="Medium List 1 Accent 6" w:semiHidden="0" w:uiPriority="65" w:unhideWhenUsed="0"/>
+    <w:lsdException w:name="Medium List 2 Accent 6" w:semiHidden="0" w:uiPriority="66" w:unhideWhenUsed="0"/>
+    <w:lsdException w:name="Medium Grid 1 Accent 6" w:semiHidden="0" w:uiPriority="67" w:unhideWhenUsed="0"/>
+    <w:lsdException w:name="Medium Grid 2 Accent 6" w:semiHidden="0" w:uiPriority="68" w:unhideWhenUsed="0"/>
+    <w:lsdException w:name="Medium Grid 3 Accent 6" w:semiHidden="0" w:uiPriority="69" w:unhideWhenUsed="0"/>
+    <w:lsdException w:name="Dark List Accent 6" w:semiHidden="0" w:uiPriority="70" w:unhideWhenUsed="0"/>
+    <w:lsdException w:name="Colorful Shading Accent 6" w:semiHidden="0" w:uiPriority="71" w:unhideWhenUsed="0"/>
+    <w:lsdException w:name="Colorful List Accent 6" w:semiHidden="0" w:uiPriority="72" w:unhideWhenUsed="0"/>
+    <w:lsdException w:name="Colorful Grid Accent 6" w:semiHidden="0" w:uiPriority="73" w:unhideWhenUsed="0"/>
+    <w:lsdException w:name="Subtle Emphasis" w:semiHidden="0" w:uiPriority="19" w:unhideWhenUsed="0" w:qFormat="1"/>
+    <w:lsdException w:name="Intense Emphasis" w:semiHidden="0" w:uiPriority="21" w:unhideWhenUsed="0" w:qFormat="1"/>
+    <w:lsdException w:name="Subtle Reference" w:semiHidden="0" w:uiPriority="31" w:unhideWhenUsed="0" w:qFormat="1"/>
+    <w:lsdException w:name="Intense Reference" w:semiHidden="0" w:uiPriority="32" w:unhideWhenUsed="0" w:qFormat="1"/>
+    <w:lsdException w:name="Book Title" w:semiHidden="0" w:uiPriority="33" w:unhideWhenUsed="0" w:qFormat="1"/>
+    <w:lsdException w:name="Bibliography" w:uiPriority="37"/>
+    <w:lsdException w:name="TOC Heading" w:uiPriority="39" w:qFormat="1"/>
+  </w:latentStyles>
+  <w:style w:type="paragraph" w:default="1" w:styleId="Normal">
+    <w:name w:val="Normal"/>
+    <w:qFormat/>
+  </w:style>
+  <w:style w:type="character" w:default="1" w:styleId="DefaultParagraphFont">
+    <w:name w:val="Default Paragraph Font"/>
+    <w:uiPriority w:val="1"/>
+    <w:semiHidden/>
+    <w:unhideWhenUsed/>
+  </w:style>
+  <w:style w:type="table" w:default="1" w:styleId="TableNormal">
+    <w:name w:val="Normal Table"/>
+    <w:uiPriority w:val="99"/>
+    <w:semiHidden/>
+    <w:unhideWhenUsed/>
+    <w:tblPr>
+      <w:tblInd w:w="0" w:type="dxa"/>
+      <w:tblCellMar>
+        <w:top w:w="0" w:type="dxa"/>
+        <w:left w:w="108" w:type="dxa"/>
+        <w:bottom w:w="0" w:type="dxa"/>
+        <w:right w:w="108" w:type="dxa"/>
+      </w:tblCellMar>
+    </w:tblPr>
+  </w:style>
+  <w:style w:type="numbering" w:default="1" w:styleId="NoList">
+    <w:name w:val="No List"/>
+    <w:uiPriority w:val="99"/>
+    <w:semiHidden/>
+    <w:unhideWhenUsed/>
+  </w:style>
+  <w:style w:type="character" w:styleId="PlaceholderText">
+    <w:name w:val="Placeholder Text"/>
+    <w:basedOn w:val="DefaultParagraphFont"/>
+    <w:uiPriority w:val="99"/>
+    <w:semiHidden/>
+    <w:rsid w:val="00107BA6"/>
+    <w:rPr>
+      <w:color w:val="808080"/>
+    </w:rPr>
+  </w:style>
+</w:styles>
+</file>
+
+<file path=word/glossary/stylesWithEffects.xml><?xml version="1.0" encoding="utf-8"?>
+<w:styles xmlns:wpc="http://schemas.microsoft.com/office/word/2010/wordprocessingCanvas" xmlns:mo="http://schemas.microsoft.com/office/mac/office/2008/main" xmlns:mc="http://schemas.openxmlformats.org/markup-compatibility/2006" xmlns:mv="urn:schemas-microsoft-com:mac:vml" xmlns:o="urn:schemas-microsoft-com:office:office" xmlns:r="http://schemas.openxmlformats.org/officeDocument/2006/relationships" xmlns:m="http://schemas.openxmlformats.org/officeDocument/2006/math" xmlns:v="urn:schemas-microsoft-com:vml" xmlns:wp14="http://schemas.microsoft.com/office/word/2010/wordprocessingDrawing" xmlns:wp="http://schemas.openxmlformats.org/drawingml/2006/wordprocessingDrawing" xmlns:w10="urn:schemas-microsoft-com:office:word" xmlns:w="http://schemas.openxmlformats.org/wordprocessingml/2006/main" xmlns:w14="http://schemas.microsoft.com/office/word/2010/wordml" xmlns:wpg="http://schemas.microsoft.com/office/word/2010/wordprocessingGroup" xmlns:wpi="http://schemas.microsoft.com/office/word/2010/wordprocessingInk" xmlns:wne="http://schemas.microsoft.com/office/word/2006/wordml" xmlns:wps="http://schemas.microsoft.com/office/word/2010/wordprocessingShape" mc:Ignorable="w14 wp14">
+  <w:docDefaults>
+    <w:rPrDefault>
+      <w:rPr>
+        <w:rFonts w:asciiTheme="minorHAnsi" w:eastAsiaTheme="minorEastAsia" w:hAnsiTheme="minorHAnsi" w:cstheme="minorBidi"/>
+        <w:sz w:val="24"/>
+        <w:szCs w:val="24"/>
+        <w:lang w:val="en-US" w:eastAsia="ja-JP" w:bidi="ar-SA"/>
+      </w:rPr>
+    </w:rPrDefault>
+    <w:pPrDefault/>
+  </w:docDefaults>
+  <w:latentStyles w:defLockedState="0" w:defUIPriority="99" w:defSemiHidden="1" w:defUnhideWhenUsed="1" w:defQFormat="0" w:count="276">
+    <w:lsdException w:name="Normal" w:semiHidden="0" w:uiPriority="0" w:unhideWhenUsed="0" w:qFormat="1"/>
+    <w:lsdException w:name="heading 1" w:semiHidden="0" w:uiPriority="9" w:unhideWhenUsed="0" w:qFormat="1"/>
+    <w:lsdException w:name="heading 2" w:uiPriority="9" w:qFormat="1"/>
+    <w:lsdException w:name="heading 3" w:uiPriority="9" w:qFormat="1"/>
+    <w:lsdException w:name="heading 4" w:uiPriority="9" w:qFormat="1"/>
+    <w:lsdException w:name="heading 5" w:uiPriority="9" w:qFormat="1"/>
+    <w:lsdException w:name="heading 6" w:uiPriority="9" w:qFormat="1"/>
+    <w:lsdException w:name="heading 7" w:uiPriority="9" w:qFormat="1"/>
+    <w:lsdException w:name="heading 8" w:uiPriority="9" w:qFormat="1"/>
+    <w:lsdException w:name="heading 9" w:uiPriority="9" w:qFormat="1"/>
+    <w:lsdException w:name="toc 1" w:uiPriority="39"/>
+    <w:lsdException w:name="toc 2" w:uiPriority="39"/>
+    <w:lsdException w:name="toc 3" w:uiPriority="39"/>
+    <w:lsdException w:name="toc 4" w:uiPriority="39"/>
+    <w:lsdException w:name="toc 5" w:uiPriority="39"/>
+    <w:lsdException w:name="toc 6" w:uiPriority="39"/>
+    <w:lsdException w:name="toc 7" w:uiPriority="39"/>
+    <w:lsdException w:name="toc 8" w:uiPriority="39"/>
+    <w:lsdException w:name="toc 9" w:uiPriority="39"/>
+    <w:lsdException w:name="caption" w:uiPriority="35" w:qFormat="1"/>
+    <w:lsdException w:name="Title" w:semiHidden="0" w:uiPriority="10" w:unhideWhenUsed="0" w:qFormat="1"/>
+    <w:lsdException w:name="Default Paragraph Font" w:uiPriority="1"/>
+    <w:lsdException w:name="Subtitle" w:semiHidden="0" w:uiPriority="11" w:unhideWhenUsed="0" w:qFormat="1"/>
+    <w:lsdException w:name="Strong" w:semiHidden="0" w:uiPriority="22" w:unhideWhenUsed="0" w:qFormat="1"/>
+    <w:lsdException w:name="Emphasis" w:semiHidden="0" w:uiPriority="20" w:unhideWhenUsed="0" w:qFormat="1"/>
+    <w:lsdException w:name="Table Grid" w:semiHidden="0" w:uiPriority="59" w:unhideWhenUsed="0"/>
+    <w:lsdException w:name="Placeholder Text" w:unhideWhenUsed="0"/>
+    <w:lsdException w:name="No Spacing" w:semiHidden="0" w:uiPriority="1" w:unhideWhenUsed="0" w:qFormat="1"/>
+    <w:lsdException w:name="Light Shading" w:semiHidden="0" w:uiPriority="60" w:unhideWhenUsed="0"/>
+    <w:lsdException w:name="Light List" w:semiHidden="0" w:uiPriority="61" w:unhideWhenUsed="0"/>
+    <w:lsdException w:name="Light Grid" w:semiHidden="0" w:uiPriority="62" w:unhideWhenUsed="0"/>
+    <w:lsdException w:name="Medium Shading 1" w:semiHidden="0" w:uiPriority="63" w:unhideWhenUsed="0"/>
+    <w:lsdException w:name="Medium Shading 2" w:semiHidden="0" w:uiPriority="64" w:unhideWhenUsed="0"/>
+    <w:lsdException w:name="Medium List 1" w:semiHidden="0" w:uiPriority="65" w:unhideWhenUsed="0"/>
+    <w:lsdException w:name="Medium List 2" w:semiHidden="0" w:uiPriority="66" w:unhideWhenUsed="0"/>
+    <w:lsdException w:name="Medium Grid 1" w:semiHidden="0" w:uiPriority="67" w:unhideWhenUsed="0"/>
+    <w:lsdException w:name="Medium Grid 2" w:semiHidden="0" w:uiPriority="68" w:unhideWhenUsed="0"/>
+    <w:lsdException w:name="Medium Grid 3" w:semiHidden="0" w:uiPriority="69" w:unhideWhenUsed="0"/>
+    <w:lsdException w:name="Dark List" w:semiHidden="0" w:uiPriority="70" w:unhideWhenUsed="0"/>
+    <w:lsdException w:name="Colorful Shading" w:semiHidden="0" w:uiPriority="71" w:unhideWhenUsed="0"/>
+    <w:lsdException w:name="Colorful List" w:semiHidden="0" w:uiPriority="72" w:unhideWhenUsed="0"/>
+    <w:lsdException w:name="Colorful Grid" w:semiHidden="0" w:uiPriority="73" w:unhideWhenUsed="0"/>
+    <w:lsdException w:name="Light Shading Accent 1" w:semiHidden="0" w:uiPriority="60" w:unhideWhenUsed="0"/>
+    <w:lsdException w:name="Light List Accent 1" w:semiHidden="0" w:uiPriority="61" w:unhideWhenUsed="0"/>
+    <w:lsdException w:name="Light Grid Accent 1" w:semiHidden="0" w:uiPriority="62" w:unhideWhenUsed="0"/>
+    <w:lsdException w:name="Medium Shading 1 Accent 1" w:semiHidden="0" w:uiPriority="63" w:unhideWhenUsed="0"/>
+    <w:lsdException w:name="Medium Shading 2 Accent 1" w:semiHidden="0" w:uiPriority="64" w:unhideWhenUsed="0"/>
+    <w:lsdException w:name="Medium List 1 Accent 1" w:semiHidden="0" w:uiPriority="65" w:unhideWhenUsed="0"/>
+    <w:lsdException w:name="Revision" w:unhideWhenUsed="0"/>
+    <w:lsdException w:name="List Paragraph" w:semiHidden="0" w:uiPriority="34" w:unhideWhenUsed="0" w:qFormat="1"/>
+    <w:lsdException w:name="Quote" w:semiHidden="0" w:uiPriority="29" w:unhideWhenUsed="0" w:qFormat="1"/>
+    <w:lsdException w:name="Intense Quote" w:semiHidden="0" w:uiPriority="30" w:unhideWhenUsed="0" w:qFormat="1"/>
+    <w:lsdException w:name="Medium List 2 Accent 1" w:semiHidden="0" w:uiPriority="66" w:unhideWhenUsed="0"/>
+    <w:lsdException w:name="Medium Grid 1 Accent 1" w:semiHidden="0" w:uiPriority="67" w:unhideWhenUsed="0"/>
+    <w:lsdException w:name="Medium Grid 2 Accent 1" w:semiHidden="0" w:uiPriority="68" w:unhideWhenUsed="0"/>
+    <w:lsdException w:name="Medium Grid 3 Accent 1" w:semiHidden="0" w:uiPriority="69" w:unhideWhenUsed="0"/>
+    <w:lsdException w:name="Dark List Accent 1" w:semiHidden="0" w:uiPriority="70" w:unhideWhenUsed="0"/>
+    <w:lsdException w:name="Colorful Shading Accent 1" w:semiHidden="0" w:uiPriority="71" w:unhideWhenUsed="0"/>
+    <w:lsdException w:name="Colorful List Accent 1" w:semiHidden="0" w:uiPriority="72" w:unhideWhenUsed="0"/>
+    <w:lsdException w:name="Colorful Grid Accent 1" w:semiHidden="0" w:uiPriority="73" w:unhideWhenUsed="0"/>
+    <w:lsdException w:name="Light Shading Accent 2" w:semiHidden="0" w:uiPriority="60" w:unhideWhenUsed="0"/>
+    <w:lsdException w:name="Light List Accent 2" w:semiHidden="0" w:uiPriority="61" w:unhideWhenUsed="0"/>
+    <w:lsdException w:name="Light Grid Accent 2" w:semiHidden="0" w:uiPriority="62" w:unhideWhenUsed="0"/>
+    <w:lsdException w:name="Medium Shading 1 Accent 2" w:semiHidden="0" w:uiPriority="63" w:unhideWhenUsed="0"/>
+    <w:lsdException w:name="Medium Shading 2 Accent 2" w:semiHidden="0" w:uiPriority="64" w:unhideWhenUsed="0"/>
+    <w:lsdException w:name="Medium List 1 Accent 2" w:semiHidden="0" w:uiPriority="65" w:unhideWhenUsed="0"/>
+    <w:lsdException w:name="Medium List 2 Accent 2" w:semiHidden="0" w:uiPriority="66" w:unhideWhenUsed="0"/>
+    <w:lsdException w:name="Medium Grid 1 Accent 2" w:semiHidden="0" w:uiPriority="67" w:unhideWhenUsed="0"/>
+    <w:lsdException w:name="Medium Grid 2 Accent 2" w:semiHidden="0" w:uiPriority="68" w:unhideWhenUsed="0"/>
+    <w:lsdException w:name="Medium Grid 3 Accent 2" w:semiHidden="0" w:uiPriority="69" w:unhideWhenUsed="0"/>
+    <w:lsdException w:name="Dark List Accent 2" w:semiHidden="0" w:uiPriority="70" w:unhideWhenUsed="0"/>
+    <w:lsdException w:name="Colorful Shading Accent 2" w:semiHidden="0" w:uiPriority="71" w:unhideWhenUsed="0"/>
+    <w:lsdException w:name="Colorful List Accent 2" w:semiHidden="0" w:uiPriority="72" w:unhideWhenUsed="0"/>
+    <w:lsdException w:name="Colorful Grid Accent 2" w:semiHidden="0" w:uiPriority="73" w:unhideWhenUsed="0"/>
+    <w:lsdException w:name="Light Shading Accent 3" w:semiHidden="0" w:uiPriority="60" w:unhideWhenUsed="0"/>
+    <w:lsdException w:name="Light List Accent 3" w:semiHidden="0" w:uiPriority="61" w:unhideWhenUsed="0"/>
+    <w:lsdException w:name="Light Grid Accent 3" w:semiHidden="0" w:uiPriority="62" w:unhideWhenUsed="0"/>
+    <w:lsdException w:name="Medium Shading 1 Accent 3" w:semiHidden="0" w:uiPriority="63" w:unhideWhenUsed="0"/>
+    <w:lsdException w:name="Medium Shading 2 Accent 3" w:semiHidden="0" w:uiPriority="64" w:unhideWhenUsed="0"/>
+    <w:lsdException w:name="Medium List 1 Accent 3" w:semiHidden="0" w:uiPriority="65" w:unhideWhenUsed="0"/>
+    <w:lsdException w:name="Medium List 2 Accent 3" w:semiHidden="0" w:uiPriority="66" w:unhideWhenUsed="0"/>
+    <w:lsdException w:name="Medium Grid 1 Accent 3" w:semiHidden="0" w:uiPriority="67" w:unhideWhenUsed="0"/>
+    <w:lsdException w:name="Medium Grid 2 Accent 3" w:semiHidden="0" w:uiPriority="68" w:unhideWhenUsed="0"/>
+    <w:lsdException w:name="Medium Grid 3 Accent 3" w:semiHidden="0" w:uiPriority="69" w:unhideWhenUsed="0"/>
+    <w:lsdException w:name="Dark List Accent 3" w:semiHidden="0" w:uiPriority="70" w:unhideWhenUsed="0"/>
+    <w:lsdException w:name="Colorful Shading Accent 3" w:semiHidden="0" w:uiPriority="71" w:unhideWhenUsed="0"/>
+    <w:lsdException w:name="Colorful List Accent 3" w:semiHidden="0" w:uiPriority="72" w:unhideWhenUsed="0"/>
+    <w:lsdException w:name="Colorful Grid Accent 3" w:semiHidden="0" w:uiPriority="73" w:unhideWhenUsed="0"/>
+    <w:lsdException w:name="Light Shading Accent 4" w:semiHidden="0" w:uiPriority="60" w:unhideWhenUsed="0"/>
+    <w:lsdException w:name="Light List Accent 4" w:semiHidden="0" w:uiPriority="61" w:unhideWhenUsed="0"/>
+    <w:lsdException w:name="Light Grid Accent 4" w:semiHidden="0" w:uiPriority="62" w:unhideWhenUsed="0"/>
+    <w:lsdException w:name="Medium Shading 1 Accent 4" w:semiHidden="0" w:uiPriority="63" w:unhideWhenUsed="0"/>
+    <w:lsdException w:name="Medium Shading 2 Accent 4" w:semiHidden="0" w:uiPriority="64" w:unhideWhenUsed="0"/>
+    <w:lsdException w:name="Medium List 1 Accent 4" w:semiHidden="0" w:uiPriority="65" w:unhideWhenUsed="0"/>
+    <w:lsdException w:name="Medium List 2 Accent 4" w:semiHidden="0" w:uiPriority="66" w:unhideWhenUsed="0"/>
+    <w:lsdException w:name="Medium Grid 1 Accent 4" w:semiHidden="0" w:uiPriority="67" w:unhideWhenUsed="0"/>
+    <w:lsdException w:name="Medium Grid 2 Accent 4" w:semiHidden="0" w:uiPriority="68" w:unhideWhenUsed="0"/>
+    <w:lsdException w:name="Medium Grid 3 Accent 4" w:semiHidden="0" w:uiPriority="69" w:unhideWhenUsed="0"/>
+    <w:lsdException w:name="Dark List Accent 4" w:semiHidden="0" w:uiPriority="70" w:unhideWhenUsed="0"/>
+    <w:lsdException w:name="Colorful Shading Accent 4" w:semiHidden="0" w:uiPriority="71" w:unhideWhenUsed="0"/>
+    <w:lsdException w:name="Colorful List Accent 4" w:semiHidden="0" w:uiPriority="72" w:unhideWhenUsed="0"/>
+    <w:lsdException w:name="Colorful Grid Accent 4" w:semiHidden="0" w:uiPriority="73" w:unhideWhenUsed="0"/>
+    <w:lsdException w:name="Light Shading Accent 5" w:semiHidden="0" w:uiPriority="60" w:unhideWhenUsed="0"/>
+    <w:lsdException w:name="Light List Accent 5" w:semiHidden="0" w:uiPriority="61" w:unhideWhenUsed="0"/>
+    <w:lsdException w:name="Light Grid Accent 5" w:semiHidden="0" w:uiPriority="62" w:unhideWhenUsed="0"/>
+    <w:lsdException w:name="Medium Shading 1 Accent 5" w:semiHidden="0" w:uiPriority="63" w:unhideWhenUsed="0"/>
+    <w:lsdException w:name="Medium Shading 2 Accent 5" w:semiHidden="0" w:uiPriority="64" w:unhideWhenUsed="0"/>
+    <w:lsdException w:name="Medium List 1 Accent 5" w:semiHidden="0" w:uiPriority="65" w:unhideWhenUsed="0"/>
+    <w:lsdException w:name="Medium List 2 Accent 5" w:semiHidden="0" w:uiPriority="66" w:unhideWhenUsed="0"/>
+    <w:lsdException w:name="Medium Grid 1 Accent 5" w:semiHidden="0" w:uiPriority="67" w:unhideWhenUsed="0"/>
+    <w:lsdException w:name="Medium Grid 2 Accent 5" w:semiHidden="0" w:uiPriority="68" w:unhideWhenUsed="0"/>
+    <w:lsdException w:name="Medium Grid 3 Accent 5" w:semiHidden="0" w:uiPriority="69" w:unhideWhenUsed="0"/>
+    <w:lsdException w:name="Dark List Accent 5" w:semiHidden="0" w:uiPriority="70" w:unhideWhenUsed="0"/>
+    <w:lsdException w:name="Colorful Shading Accent 5" w:semiHidden="0" w:uiPriority="71" w:unhideWhenUsed="0"/>
+    <w:lsdException w:name="Colorful List Accent 5" w:semiHidden="0" w:uiPriority="72" w:unhideWhenUsed="0"/>
+    <w:lsdException w:name="Colorful Grid Accent 5" w:semiHidden="0" w:uiPriority="73" w:unhideWhenUsed="0"/>
+    <w:lsdException w:name="Light Shading Accent 6" w:semiHidden="0" w:uiPriority="60" w:unhideWhenUsed="0"/>
+    <w:lsdException w:name="Light List Accent 6" w:semiHidden="0" w:uiPriority="61" w:unhideWhenUsed="0"/>
+    <w:lsdException w:name="Light Grid Accent 6" w:semiHidden="0" w:uiPriority="62" w:unhideWhenUsed="0"/>
+    <w:lsdException w:name="Medium Shading 1 Accent 6" w:semiHidden="0" w:uiPriority="63" w:unhideWhenUsed="0"/>
+    <w:lsdException w:name="Medium Shading 2 Accent 6" w:semiHidden="0" w:uiPriority="64" w:unhideWhenUsed="0"/>
+    <w:lsdException w:name="Medium List 1 Accent 6" w:semiHidden="0" w:uiPriority="65" w:unhideWhenUsed="0"/>
+    <w:lsdException w:name="Medium List 2 Accent 6" w:semiHidden="0" w:uiPriority="66" w:unhideWhenUsed="0"/>
+    <w:lsdException w:name="Medium Grid 1 Accent 6" w:semiHidden="0" w:uiPriority="67" w:unhideWhenUsed="0"/>
+    <w:lsdException w:name="Medium Grid 2 Accent 6" w:semiHidden="0" w:uiPriority="68" w:unhideWhenUsed="0"/>
+    <w:lsdException w:name="Medium Grid 3 Accent 6" w:semiHidden="0" w:uiPriority="69" w:unhideWhenUsed="0"/>
+    <w:lsdException w:name="Dark List Accent 6" w:semiHidden="0" w:uiPriority="70" w:unhideWhenUsed="0"/>
+    <w:lsdException w:name="Colorful Shading Accent 6" w:semiHidden="0" w:uiPriority="71" w:unhideWhenUsed="0"/>
+    <w:lsdException w:name="Colorful List Accent 6" w:semiHidden="0" w:uiPriority="72" w:unhideWhenUsed="0"/>
+    <w:lsdException w:name="Colorful Grid Accent 6" w:semiHidden="0" w:uiPriority="73" w:unhideWhenUsed="0"/>
+    <w:lsdException w:name="Subtle Emphasis" w:semiHidden="0" w:uiPriority="19" w:unhideWhenUsed="0" w:qFormat="1"/>
+    <w:lsdException w:name="Intense Emphasis" w:semiHidden="0" w:uiPriority="21" w:unhideWhenUsed="0" w:qFormat="1"/>
+    <w:lsdException w:name="Subtle Reference" w:semiHidden="0" w:uiPriority="31" w:unhideWhenUsed="0" w:qFormat="1"/>
+    <w:lsdException w:name="Intense Reference" w:semiHidden="0" w:uiPriority="32" w:unhideWhenUsed="0" w:qFormat="1"/>
+    <w:lsdException w:name="Book Title" w:semiHidden="0" w:uiPriority="33" w:unhideWhenUsed="0" w:qFormat="1"/>
+    <w:lsdException w:name="Bibliography" w:uiPriority="37"/>
+    <w:lsdException w:name="TOC Heading" w:uiPriority="39" w:qFormat="1"/>
+  </w:latentStyles>
+  <w:style w:type="paragraph" w:default="1" w:styleId="Normal">
+    <w:name w:val="Normal"/>
+    <w:qFormat/>
+  </w:style>
+  <w:style w:type="character" w:default="1" w:styleId="DefaultParagraphFont">
+    <w:name w:val="Default Paragraph Font"/>
+    <w:uiPriority w:val="1"/>
+    <w:semiHidden/>
+    <w:unhideWhenUsed/>
+  </w:style>
+  <w:style w:type="table" w:default="1" w:styleId="TableNormal">
+    <w:name w:val="Normal Table"/>
+    <w:uiPriority w:val="99"/>
+    <w:semiHidden/>
+    <w:unhideWhenUsed/>
+    <w:tblPr>
+      <w:tblInd w:w="0" w:type="dxa"/>
+      <w:tblCellMar>
+        <w:top w:w="0" w:type="dxa"/>
+        <w:left w:w="108" w:type="dxa"/>
+        <w:bottom w:w="0" w:type="dxa"/>
+        <w:right w:w="108" w:type="dxa"/>
+      </w:tblCellMar>
+    </w:tblPr>
+  </w:style>
+  <w:style w:type="numbering" w:default="1" w:styleId="NoList">
+    <w:name w:val="No List"/>
+    <w:uiPriority w:val="99"/>
+    <w:semiHidden/>
+    <w:unhideWhenUsed/>
+  </w:style>
+  <w:style w:type="character" w:styleId="PlaceholderText">
+    <w:name w:val="Placeholder Text"/>
+    <w:basedOn w:val="DefaultParagraphFont"/>
+    <w:uiPriority w:val="99"/>
+    <w:semiHidden/>
+    <w:rsid w:val="00107BA6"/>
+    <w:rPr>
+      <w:color w:val="808080"/>
+    </w:rPr>
+  </w:style>
+</w:styles>
+</file>
+
+<file path=word/glossary/webSettings.xml><?xml version="1.0" encoding="utf-8"?>
+<w:webSettings xmlns:mc="http://schemas.openxmlformats.org/markup-compatibility/2006" xmlns:r="http://schemas.openxmlformats.org/officeDocument/2006/relationships" xmlns:w="http://schemas.openxmlformats.org/wordprocessingml/2006/main" xmlns:w14="http://schemas.microsoft.com/office/word/2010/wordml" mc:Ignorable="w14">
+  <w:allowPNG/>
+  <w:doNotSaveAsSingleFile/>
+</w:webSettings>
 </file>
 
 <file path=word/theme/theme1.xml><?xml version="1.0" encoding="utf-8"?>
@@ -9946,7 +11632,7 @@
 </file>
 
 <file path=customXml/itemProps4.xml><?xml version="1.0" encoding="utf-8"?>
-<ds:datastoreItem xmlns:ds="http://schemas.openxmlformats.org/officeDocument/2006/customXml" ds:itemID="{FE224C43-0D22-F442-85C3-20EF3C7594CB}">
+<ds:datastoreItem xmlns:ds="http://schemas.openxmlformats.org/officeDocument/2006/customXml" ds:itemID="{3AC47875-B455-524B-AF33-45179579316C}">
   <ds:schemaRefs>
     <ds:schemaRef ds:uri="http://schemas.openxmlformats.org/officeDocument/2006/bibliography"/>
   </ds:schemaRefs>

</xml_diff>